<commit_message>
finished up to midway throught problem 5-7
</commit_message>
<xml_diff>
--- a/week6/lab6/Lab6_ColeBardin_AnswerSheet.docx
+++ b/week6/lab6/Lab6_ColeBardin_AnswerSheet.docx
@@ -1,6 +1,6 @@
 
 <file path=word/document.xml><?xml version="1.0" encoding="utf-8"?>
-<w:document xmlns:wpc="http://schemas.microsoft.com/office/word/2010/wordprocessingCanvas" xmlns:cx="http://schemas.microsoft.com/office/drawing/2014/chartex" xmlns:cx1="http://schemas.microsoft.com/office/drawing/2015/9/8/chartex" xmlns:cx2="http://schemas.microsoft.com/office/drawing/2015/10/21/chartex" xmlns:cx3="http://schemas.microsoft.com/office/drawing/2016/5/9/chartex" xmlns:cx4="http://schemas.microsoft.com/office/drawing/2016/5/10/chartex" xmlns:cx5="http://schemas.microsoft.com/office/drawing/2016/5/11/chartex" xmlns:cx6="http://schemas.microsoft.com/office/drawing/2016/5/12/chartex" xmlns:cx7="http://schemas.microsoft.com/office/drawing/2016/5/13/chartex" xmlns:cx8="http://schemas.microsoft.com/office/drawing/2016/5/14/chartex" xmlns:mc="http://schemas.openxmlformats.org/markup-compatibility/2006" xmlns:aink="http://schemas.microsoft.com/office/drawing/2016/ink" xmlns:am3d="http://schemas.microsoft.com/office/drawing/2017/model3d" xmlns:o="urn:schemas-microsoft-com:office:office" xmlns:r="http://schemas.openxmlformats.org/officeDocument/2006/relationships" xmlns:m="http://schemas.openxmlformats.org/officeDocument/2006/math" xmlns:v="urn:schemas-microsoft-com:vml" xmlns:wp14="http://schemas.microsoft.com/office/word/2010/wordprocessingDrawing" xmlns:wp="http://schemas.openxmlformats.org/drawingml/2006/wordprocessingDrawing" xmlns:w10="urn:schemas-microsoft-com:office:word" xmlns:w="http://schemas.openxmlformats.org/wordprocessingml/2006/main" xmlns:w14="http://schemas.microsoft.com/office/word/2010/wordml" xmlns:w15="http://schemas.microsoft.com/office/word/2012/wordml" xmlns:w16cex="http://schemas.microsoft.com/office/word/2018/wordml/cex" xmlns:w16cid="http://schemas.microsoft.com/office/word/2016/wordml/cid" xmlns:w16="http://schemas.microsoft.com/office/word/2018/wordml" xmlns:w16sdtdh="http://schemas.microsoft.com/office/word/2020/wordml/sdtdatahash" xmlns:w16se="http://schemas.microsoft.com/office/word/2015/wordml/symex" xmlns:wpg="http://schemas.microsoft.com/office/word/2010/wordprocessingGroup" xmlns:wpi="http://schemas.microsoft.com/office/word/2010/wordprocessingInk" xmlns:wne="http://schemas.microsoft.com/office/word/2006/wordml" xmlns:wps="http://schemas.microsoft.com/office/word/2010/wordprocessingShape" mc:Ignorable="w14 w15 w16se w16cid w16 w16cex w16sdtdh wp14">
+<w:document xmlns:wpc="http://schemas.microsoft.com/office/word/2010/wordprocessingCanvas" xmlns:cx="http://schemas.microsoft.com/office/drawing/2014/chartex" xmlns:cx1="http://schemas.microsoft.com/office/drawing/2015/9/8/chartex" xmlns:cx2="http://schemas.microsoft.com/office/drawing/2015/10/21/chartex" xmlns:cx3="http://schemas.microsoft.com/office/drawing/2016/5/9/chartex" xmlns:cx4="http://schemas.microsoft.com/office/drawing/2016/5/10/chartex" xmlns:cx5="http://schemas.microsoft.com/office/drawing/2016/5/11/chartex" xmlns:cx6="http://schemas.microsoft.com/office/drawing/2016/5/12/chartex" xmlns:cx7="http://schemas.microsoft.com/office/drawing/2016/5/13/chartex" xmlns:cx8="http://schemas.microsoft.com/office/drawing/2016/5/14/chartex" xmlns:mc="http://schemas.openxmlformats.org/markup-compatibility/2006" xmlns:aink="http://schemas.microsoft.com/office/drawing/2016/ink" xmlns:am3d="http://schemas.microsoft.com/office/drawing/2017/model3d" xmlns:o="urn:schemas-microsoft-com:office:office" xmlns:oel="http://schemas.microsoft.com/office/2019/extlst" xmlns:r="http://schemas.openxmlformats.org/officeDocument/2006/relationships" xmlns:m="http://schemas.openxmlformats.org/officeDocument/2006/math" xmlns:v="urn:schemas-microsoft-com:vml" xmlns:wp14="http://schemas.microsoft.com/office/word/2010/wordprocessingDrawing" xmlns:wp="http://schemas.openxmlformats.org/drawingml/2006/wordprocessingDrawing" xmlns:w10="urn:schemas-microsoft-com:office:word" xmlns:w="http://schemas.openxmlformats.org/wordprocessingml/2006/main" xmlns:w14="http://schemas.microsoft.com/office/word/2010/wordml" xmlns:w15="http://schemas.microsoft.com/office/word/2012/wordml" xmlns:w16cex="http://schemas.microsoft.com/office/word/2018/wordml/cex" xmlns:w16cid="http://schemas.microsoft.com/office/word/2016/wordml/cid" xmlns:w16="http://schemas.microsoft.com/office/word/2018/wordml" xmlns:w16sdtdh="http://schemas.microsoft.com/office/word/2020/wordml/sdtdatahash" xmlns:w16se="http://schemas.microsoft.com/office/word/2015/wordml/symex" xmlns:wpg="http://schemas.microsoft.com/office/word/2010/wordprocessingGroup" xmlns:wpi="http://schemas.microsoft.com/office/word/2010/wordprocessingInk" xmlns:wne="http://schemas.microsoft.com/office/word/2006/wordml" xmlns:wps="http://schemas.microsoft.com/office/word/2010/wordprocessingShape" mc:Ignorable="w14 w15 w16se w16cid w16 w16cex w16sdtdh wp14">
   <w:body>
     <w:p>
       <w:pPr>
@@ -25,16 +25,13 @@
         <w:t>Your Name:</w:t>
       </w:r>
       <w:r>
-        <w:t xml:space="preserve"> __________</w:t>
+        <w:rPr>
+          <w:b/>
+        </w:rPr>
+        <w:t xml:space="preserve">               </w:t>
       </w:r>
       <w:r>
-        <w:t>___</w:t>
-      </w:r>
-      <w:r>
-        <w:t>__</w:t>
-      </w:r>
-      <w:r>
-        <w:t>___</w:t>
+        <w:t xml:space="preserve">Cole </w:t>
       </w:r>
       <w:r>
         <w:tab/>
@@ -43,10 +40,11 @@
         <w:tab/>
       </w:r>
       <w:r>
-        <w:t>____________</w:t>
+        <w:tab/>
+        <w:t xml:space="preserve">              Bardin</w:t>
       </w:r>
       <w:r>
-        <w:t xml:space="preserve">__________   </w:t>
+        <w:t xml:space="preserve">   </w:t>
       </w:r>
       <w:r>
         <w:tab/>
@@ -55,7 +53,7 @@
         <w:t xml:space="preserve">Section: </w:t>
       </w:r>
       <w:r>
-        <w:t>__ __</w:t>
+        <w:t>62</w:t>
       </w:r>
     </w:p>
     <w:p>
@@ -414,8 +412,11 @@
                               <w:autoSpaceDN w:val="0"/>
                               <w:adjustRightInd w:val="0"/>
                               <w:rPr>
-                                <w:rFonts w:ascii="Courier" w:hAnsi="Courier"/>
-                                <w:noProof/>
+                                <w:rFonts w:ascii="Courier" w:hAnsi="Courier" w:cs="Courier"/>
+                                <w:noProof/>
+                                <w:color w:val="FF0000"/>
+                                <w:sz w:val="20"/>
+                                <w:szCs w:val="20"/>
                               </w:rPr>
                             </w:pPr>
                             <w:r>
@@ -456,7 +457,26 @@
                                 <w:sz w:val="20"/>
                                 <w:szCs w:val="20"/>
                               </w:rPr>
-                              <w:t xml:space="preserve"> with a semicolon. </w:t>
+                              <w:t xml:space="preserve"> with a semicolon.</w:t>
+                            </w:r>
+                          </w:p>
+                          <w:p>
+                            <w:pPr>
+                              <w:rPr>
+                                <w:rFonts w:ascii="Monaco" w:hAnsi="Monaco"/>
+                                <w:sz w:val="20"/>
+                                <w:szCs w:val="20"/>
+                              </w:rPr>
+                            </w:pPr>
+                            <w:r>
+                              <w:rPr>
+                                <w:rFonts w:ascii="Courier" w:hAnsi="Courier" w:cs="Courier"/>
+                                <w:noProof/>
+                                <w:color w:val="FF0000"/>
+                                <w:sz w:val="20"/>
+                                <w:szCs w:val="20"/>
+                              </w:rPr>
+                              <w:t xml:space="preserve"> </w:t>
                             </w:r>
                             <w:r>
                               <w:rPr>
@@ -466,7 +486,35 @@
                                 <w:sz w:val="20"/>
                                 <w:szCs w:val="20"/>
                               </w:rPr>
-                              <w:t xml:space="preserve">         </w:t>
+                              <w:t xml:space="preserve">   </w:t>
+                            </w:r>
+                            <w:r>
+                              <w:rPr>
+                                <w:rFonts w:ascii="Monaco" w:hAnsi="Monaco"/>
+                                <w:sz w:val="20"/>
+                                <w:szCs w:val="20"/>
+                              </w:rPr>
+                              <w:t>T = [1,0,dx;0,1,dy;0,0,1</w:t>
+                            </w:r>
+                            <w:proofErr w:type="gramStart"/>
+                            <w:r>
+                              <w:rPr>
+                                <w:rFonts w:ascii="Monaco" w:hAnsi="Monaco"/>
+                                <w:sz w:val="20"/>
+                                <w:szCs w:val="20"/>
+                              </w:rPr>
+                              <w:t>];</w:t>
+                            </w:r>
+                            <w:proofErr w:type="gramEnd"/>
+                            <w:r>
+                              <w:rPr>
+                                <w:rFonts w:ascii="Courier" w:hAnsi="Courier" w:cs="Courier"/>
+                                <w:noProof/>
+                                <w:color w:val="228B22"/>
+                                <w:sz w:val="20"/>
+                                <w:szCs w:val="20"/>
+                              </w:rPr>
+                              <w:t xml:space="preserve"> </w:t>
                             </w:r>
                           </w:p>
                           <w:p>
@@ -517,7 +565,9 @@
                           <w:p>
                             <w:pPr>
                               <w:rPr>
-                                <w:rStyle w:val="CODE0"/>
+                                <w:rFonts w:ascii="Monaco" w:hAnsi="Monaco"/>
+                                <w:noProof/>
+                                <w:color w:val="0432FF"/>
                               </w:rPr>
                             </w:pPr>
                             <w:r>
@@ -598,6 +648,21 @@
                                 <w:color w:val="0432FF"/>
                               </w:rPr>
                               <w:t>; 1]</w:t>
+                            </w:r>
+                          </w:p>
+                          <w:p>
+                            <w:pPr>
+                              <w:rPr>
+                                <w:rStyle w:val="CODE0"/>
+                              </w:rPr>
+                            </w:pPr>
+                            <w:r>
+                              <w:rPr>
+                                <w:rFonts w:ascii="Monaco" w:hAnsi="Monaco"/>
+                                <w:noProof/>
+                                <w:color w:val="0432FF"/>
+                              </w:rPr>
+                              <w:t>[20;20;1]</w:t>
                             </w:r>
                           </w:p>
                         </w:txbxContent>
@@ -623,7 +688,7 @@
                 <v:stroke joinstyle="miter"/>
                 <v:path gradientshapeok="t" o:connecttype="rect"/>
               </v:shapetype>
-              <v:shape id="Text Box 25" o:spid="_x0000_s1026" type="#_x0000_t202" style="position:absolute;margin-left:0;margin-top:7.8pt;width:492.25pt;height:162.2pt;z-index:251659264;visibility:visible;mso-wrap-style:square;mso-height-percent:0;mso-wrap-distance-left:9pt;mso-wrap-distance-top:0;mso-wrap-distance-right:9pt;mso-wrap-distance-bottom:0;mso-position-horizontal:absolute;mso-position-horizontal-relative:text;mso-position-vertical:absolute;mso-position-vertical-relative:text;mso-height-percent:0;mso-height-relative:margin;v-text-anchor:top" o:gfxdata="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" filled="f" strokecolor="#243f60 [1604]">
+              <v:shape id="Text Box 25" o:spid="_x0000_s1026" type="#_x0000_t202" style="position:absolute;margin-left:0;margin-top:7.8pt;width:492.25pt;height:162.2pt;z-index:251659264;visibility:visible;mso-wrap-style:square;mso-height-percent:0;mso-wrap-distance-left:9pt;mso-wrap-distance-top:0;mso-wrap-distance-right:9pt;mso-wrap-distance-bottom:0;mso-position-horizontal:absolute;mso-position-horizontal-relative:text;mso-position-vertical:absolute;mso-position-vertical-relative:text;mso-height-percent:0;mso-height-relative:margin;v-text-anchor:top" o:gfxdata="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" filled="f" strokecolor="#243f60 [1604]">
                 <v:textbox>
                   <w:txbxContent>
                     <w:p>
@@ -760,8 +825,11 @@
                         <w:autoSpaceDN w:val="0"/>
                         <w:adjustRightInd w:val="0"/>
                         <w:rPr>
-                          <w:rFonts w:ascii="Courier" w:hAnsi="Courier"/>
-                          <w:noProof/>
+                          <w:rFonts w:ascii="Courier" w:hAnsi="Courier" w:cs="Courier"/>
+                          <w:noProof/>
+                          <w:color w:val="FF0000"/>
+                          <w:sz w:val="20"/>
+                          <w:szCs w:val="20"/>
                         </w:rPr>
                       </w:pPr>
                       <w:r>
@@ -802,7 +870,26 @@
                           <w:sz w:val="20"/>
                           <w:szCs w:val="20"/>
                         </w:rPr>
-                        <w:t xml:space="preserve"> with a semicolon. </w:t>
+                        <w:t xml:space="preserve"> with a semicolon.</w:t>
+                      </w:r>
+                    </w:p>
+                    <w:p>
+                      <w:pPr>
+                        <w:rPr>
+                          <w:rFonts w:ascii="Monaco" w:hAnsi="Monaco"/>
+                          <w:sz w:val="20"/>
+                          <w:szCs w:val="20"/>
+                        </w:rPr>
+                      </w:pPr>
+                      <w:r>
+                        <w:rPr>
+                          <w:rFonts w:ascii="Courier" w:hAnsi="Courier" w:cs="Courier"/>
+                          <w:noProof/>
+                          <w:color w:val="FF0000"/>
+                          <w:sz w:val="20"/>
+                          <w:szCs w:val="20"/>
+                        </w:rPr>
+                        <w:t xml:space="preserve"> </w:t>
                       </w:r>
                       <w:r>
                         <w:rPr>
@@ -812,7 +899,35 @@
                           <w:sz w:val="20"/>
                           <w:szCs w:val="20"/>
                         </w:rPr>
-                        <w:t xml:space="preserve">         </w:t>
+                        <w:t xml:space="preserve">   </w:t>
+                      </w:r>
+                      <w:r>
+                        <w:rPr>
+                          <w:rFonts w:ascii="Monaco" w:hAnsi="Monaco"/>
+                          <w:sz w:val="20"/>
+                          <w:szCs w:val="20"/>
+                        </w:rPr>
+                        <w:t>T = [1,0,dx;0,1,dy;0,0,1</w:t>
+                      </w:r>
+                      <w:proofErr w:type="gramStart"/>
+                      <w:r>
+                        <w:rPr>
+                          <w:rFonts w:ascii="Monaco" w:hAnsi="Monaco"/>
+                          <w:sz w:val="20"/>
+                          <w:szCs w:val="20"/>
+                        </w:rPr>
+                        <w:t>];</w:t>
+                      </w:r>
+                      <w:proofErr w:type="gramEnd"/>
+                      <w:r>
+                        <w:rPr>
+                          <w:rFonts w:ascii="Courier" w:hAnsi="Courier" w:cs="Courier"/>
+                          <w:noProof/>
+                          <w:color w:val="228B22"/>
+                          <w:sz w:val="20"/>
+                          <w:szCs w:val="20"/>
+                        </w:rPr>
+                        <w:t xml:space="preserve"> </w:t>
                       </w:r>
                     </w:p>
                     <w:p>
@@ -863,7 +978,9 @@
                     <w:p>
                       <w:pPr>
                         <w:rPr>
-                          <w:rStyle w:val="CODE0"/>
+                          <w:rFonts w:ascii="Monaco" w:hAnsi="Monaco"/>
+                          <w:noProof/>
+                          <w:color w:val="0432FF"/>
                         </w:rPr>
                       </w:pPr>
                       <w:r>
@@ -944,6 +1061,21 @@
                           <w:color w:val="0432FF"/>
                         </w:rPr>
                         <w:t>; 1]</w:t>
+                      </w:r>
+                    </w:p>
+                    <w:p>
+                      <w:pPr>
+                        <w:rPr>
+                          <w:rStyle w:val="CODE0"/>
+                        </w:rPr>
+                      </w:pPr>
+                      <w:r>
+                        <w:rPr>
+                          <w:rFonts w:ascii="Monaco" w:hAnsi="Monaco"/>
+                          <w:noProof/>
+                          <w:color w:val="0432FF"/>
+                        </w:rPr>
+                        <w:t>[20;20;1]</w:t>
                       </w:r>
                     </w:p>
                   </w:txbxContent>
@@ -1136,6 +1268,43 @@
         <w:pStyle w:val="st"/>
         <w:spacing w:before="0" w:after="0" w:line="240" w:lineRule="auto"/>
       </w:pPr>
+      <w:r>
+        <w:drawing>
+          <wp:inline distT="0" distB="0" distL="0" distR="0" wp14:anchorId="7549A86F" wp14:editId="5F7F46E3">
+            <wp:extent cx="5077609" cy="4568957"/>
+            <wp:effectExtent l="0" t="0" r="8890" b="3175"/>
+            <wp:docPr id="1" name="Picture 1" descr="Graphical user interface, PowerPoint&#10;&#10;Description automatically generated"/>
+            <wp:cNvGraphicFramePr>
+              <a:graphicFrameLocks xmlns:a="http://schemas.openxmlformats.org/drawingml/2006/main" noChangeAspect="1"/>
+            </wp:cNvGraphicFramePr>
+            <a:graphic xmlns:a="http://schemas.openxmlformats.org/drawingml/2006/main">
+              <a:graphicData uri="http://schemas.openxmlformats.org/drawingml/2006/picture">
+                <pic:pic xmlns:pic="http://schemas.openxmlformats.org/drawingml/2006/picture">
+                  <pic:nvPicPr>
+                    <pic:cNvPr id="1" name="Picture 1" descr="Graphical user interface, PowerPoint&#10;&#10;Description automatically generated"/>
+                    <pic:cNvPicPr/>
+                  </pic:nvPicPr>
+                  <pic:blipFill>
+                    <a:blip r:embed="rId7"/>
+                    <a:stretch>
+                      <a:fillRect/>
+                    </a:stretch>
+                  </pic:blipFill>
+                  <pic:spPr>
+                    <a:xfrm>
+                      <a:off x="0" y="0"/>
+                      <a:ext cx="5103229" cy="4592010"/>
+                    </a:xfrm>
+                    <a:prstGeom prst="rect">
+                      <a:avLst/>
+                    </a:prstGeom>
+                  </pic:spPr>
+                </pic:pic>
+              </a:graphicData>
+            </a:graphic>
+          </wp:inline>
+        </w:drawing>
+      </w:r>
     </w:p>
     <w:p>
       <w:pPr>
@@ -1338,29 +1507,7 @@
           <w:sz w:val="20"/>
           <w:szCs w:val="18"/>
         </w:rPr>
-        <w:t xml:space="preserve"> be circular. </w:t>
-      </w:r>
-      <w:proofErr w:type="gramStart"/>
-      <w:r>
-        <w:rPr>
-          <w:rFonts w:ascii="Courier" w:hAnsi="Courier"/>
-          <w:b/>
-          <w:color w:val="FF0000"/>
-          <w:sz w:val="20"/>
-          <w:szCs w:val="18"/>
-        </w:rPr>
-        <w:t>That's</w:t>
-      </w:r>
-      <w:proofErr w:type="gramEnd"/>
-      <w:r>
-        <w:rPr>
-          <w:rFonts w:ascii="Courier" w:hAnsi="Courier"/>
-          <w:b/>
-          <w:color w:val="FF0000"/>
-          <w:sz w:val="20"/>
-          <w:szCs w:val="18"/>
-        </w:rPr>
-        <w:t xml:space="preserve"> just for the sample. </w:t>
+        <w:t xml:space="preserve"> be circular. That's just for the sample. </w:t>
       </w:r>
     </w:p>
     <w:p>
@@ -1840,7 +1987,7 @@
           </mc:Choice>
           <mc:Fallback>
             <w:pict>
-              <v:shape w14:anchorId="3C2718B1" id="Text Box 5" o:spid="_x0000_s1027" type="#_x0000_t202" style="position:absolute;margin-left:-4.65pt;margin-top:12.15pt;width:492.25pt;height:168.65pt;z-index:251667456;visibility:visible;mso-wrap-style:square;mso-height-percent:0;mso-wrap-distance-left:9pt;mso-wrap-distance-top:0;mso-wrap-distance-right:9pt;mso-wrap-distance-bottom:0;mso-position-horizontal:absolute;mso-position-horizontal-relative:text;mso-position-vertical:absolute;mso-position-vertical-relative:text;mso-height-percent:0;mso-height-relative:margin;v-text-anchor:top" o:gfxdata="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" filled="f" strokecolor="#243f60 [1604]">
+              <v:shape w14:anchorId="3C2718B1" id="Text Box 5" o:spid="_x0000_s1027" type="#_x0000_t202" style="position:absolute;margin-left:-4.65pt;margin-top:12.15pt;width:492.25pt;height:168.65pt;z-index:251667456;visibility:visible;mso-wrap-style:square;mso-height-percent:0;mso-wrap-distance-left:9pt;mso-wrap-distance-top:0;mso-wrap-distance-right:9pt;mso-wrap-distance-bottom:0;mso-position-horizontal:absolute;mso-position-horizontal-relative:text;mso-position-vertical:absolute;mso-position-vertical-relative:text;mso-height-percent:0;mso-height-relative:margin;v-text-anchor:top" o:gfxdata="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" filled="f" strokecolor="#243f60 [1604]">
                 <v:textbox>
                   <w:txbxContent>
                     <w:p>
@@ -3024,7 +3171,7 @@
           </mc:Choice>
           <mc:Fallback>
             <w:pict>
-              <v:shape w14:anchorId="3172AB7F" id="Text Box 85" o:spid="_x0000_s1028" type="#_x0000_t202" style="position:absolute;margin-left:0;margin-top:13.8pt;width:7in;height:257.05pt;z-index:251669504;visibility:visible;mso-wrap-style:square;mso-width-percent:0;mso-height-percent:0;mso-wrap-distance-left:9pt;mso-wrap-distance-top:0;mso-wrap-distance-right:9pt;mso-wrap-distance-bottom:0;mso-position-horizontal:absolute;mso-position-horizontal-relative:text;mso-position-vertical:absolute;mso-position-vertical-relative:text;mso-width-percent:0;mso-height-percent:0;mso-width-relative:margin;mso-height-relative:margin;v-text-anchor:top" o:gfxdata="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" fillcolor="#00b0f0" stroked="f">
+              <v:shape w14:anchorId="3172AB7F" id="Text Box 85" o:spid="_x0000_s1028" type="#_x0000_t202" style="position:absolute;margin-left:0;margin-top:13.8pt;width:7in;height:257.05pt;z-index:251669504;visibility:visible;mso-wrap-style:square;mso-width-percent:0;mso-height-percent:0;mso-wrap-distance-left:9pt;mso-wrap-distance-top:0;mso-wrap-distance-right:9pt;mso-wrap-distance-bottom:0;mso-position-horizontal:absolute;mso-position-horizontal-relative:text;mso-position-vertical:absolute;mso-position-vertical-relative:text;mso-width-percent:0;mso-height-percent:0;mso-width-relative:margin;mso-height-relative:margin;v-text-anchor:top" o:gfxdata="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" fillcolor="#00b0f0" stroked="f">
                 <v:fill opacity="19789f"/>
                 <v:textbox>
                   <w:txbxContent>
@@ -3926,9 +4073,9 @@
       </w:pPr>
     </w:p>
     <w:sectPr>
-      <w:headerReference w:type="default" r:id="rId7"/>
-      <w:footerReference w:type="even" r:id="rId8"/>
-      <w:footerReference w:type="default" r:id="rId9"/>
+      <w:headerReference w:type="default" r:id="rId8"/>
+      <w:footerReference w:type="even" r:id="rId9"/>
+      <w:footerReference w:type="default" r:id="rId10"/>
       <w:pgSz w:w="12240" w:h="15840"/>
       <w:pgMar w:top="1440" w:right="1440" w:bottom="1053" w:left="1440" w:header="720" w:footer="720" w:gutter="0"/>
       <w:pgNumType w:start="1"/>
@@ -3939,7 +4086,7 @@
 </file>
 
 <file path=word/endnotes.xml><?xml version="1.0" encoding="utf-8"?>
-<w:endnotes xmlns:wpc="http://schemas.microsoft.com/office/word/2010/wordprocessingCanvas" xmlns:cx="http://schemas.microsoft.com/office/drawing/2014/chartex" xmlns:cx1="http://schemas.microsoft.com/office/drawing/2015/9/8/chartex" xmlns:cx2="http://schemas.microsoft.com/office/drawing/2015/10/21/chartex" xmlns:cx3="http://schemas.microsoft.com/office/drawing/2016/5/9/chartex" xmlns:cx4="http://schemas.microsoft.com/office/drawing/2016/5/10/chartex" xmlns:cx5="http://schemas.microsoft.com/office/drawing/2016/5/11/chartex" xmlns:cx6="http://schemas.microsoft.com/office/drawing/2016/5/12/chartex" xmlns:cx7="http://schemas.microsoft.com/office/drawing/2016/5/13/chartex" xmlns:cx8="http://schemas.microsoft.com/office/drawing/2016/5/14/chartex" xmlns:mc="http://schemas.openxmlformats.org/markup-compatibility/2006" xmlns:aink="http://schemas.microsoft.com/office/drawing/2016/ink" xmlns:am3d="http://schemas.microsoft.com/office/drawing/2017/model3d" xmlns:o="urn:schemas-microsoft-com:office:office" xmlns:r="http://schemas.openxmlformats.org/officeDocument/2006/relationships" xmlns:m="http://schemas.openxmlformats.org/officeDocument/2006/math" xmlns:v="urn:schemas-microsoft-com:vml" xmlns:wp14="http://schemas.microsoft.com/office/word/2010/wordprocessingDrawing" xmlns:wp="http://schemas.openxmlformats.org/drawingml/2006/wordprocessingDrawing" xmlns:w10="urn:schemas-microsoft-com:office:word" xmlns:w="http://schemas.openxmlformats.org/wordprocessingml/2006/main" xmlns:w14="http://schemas.microsoft.com/office/word/2010/wordml" xmlns:w15="http://schemas.microsoft.com/office/word/2012/wordml" xmlns:w16cex="http://schemas.microsoft.com/office/word/2018/wordml/cex" xmlns:w16cid="http://schemas.microsoft.com/office/word/2016/wordml/cid" xmlns:w16="http://schemas.microsoft.com/office/word/2018/wordml" xmlns:w16sdtdh="http://schemas.microsoft.com/office/word/2020/wordml/sdtdatahash" xmlns:w16se="http://schemas.microsoft.com/office/word/2015/wordml/symex" xmlns:wpg="http://schemas.microsoft.com/office/word/2010/wordprocessingGroup" xmlns:wpi="http://schemas.microsoft.com/office/word/2010/wordprocessingInk" xmlns:wne="http://schemas.microsoft.com/office/word/2006/wordml" xmlns:wps="http://schemas.microsoft.com/office/word/2010/wordprocessingShape" mc:Ignorable="w14 w15 w16se w16cid w16 w16cex w16sdtdh wp14">
+<w:endnotes xmlns:wpc="http://schemas.microsoft.com/office/word/2010/wordprocessingCanvas" xmlns:cx="http://schemas.microsoft.com/office/drawing/2014/chartex" xmlns:cx1="http://schemas.microsoft.com/office/drawing/2015/9/8/chartex" xmlns:cx2="http://schemas.microsoft.com/office/drawing/2015/10/21/chartex" xmlns:cx3="http://schemas.microsoft.com/office/drawing/2016/5/9/chartex" xmlns:cx4="http://schemas.microsoft.com/office/drawing/2016/5/10/chartex" xmlns:cx5="http://schemas.microsoft.com/office/drawing/2016/5/11/chartex" xmlns:cx6="http://schemas.microsoft.com/office/drawing/2016/5/12/chartex" xmlns:cx7="http://schemas.microsoft.com/office/drawing/2016/5/13/chartex" xmlns:cx8="http://schemas.microsoft.com/office/drawing/2016/5/14/chartex" xmlns:mc="http://schemas.openxmlformats.org/markup-compatibility/2006" xmlns:aink="http://schemas.microsoft.com/office/drawing/2016/ink" xmlns:am3d="http://schemas.microsoft.com/office/drawing/2017/model3d" xmlns:o="urn:schemas-microsoft-com:office:office" xmlns:oel="http://schemas.microsoft.com/office/2019/extlst" xmlns:r="http://schemas.openxmlformats.org/officeDocument/2006/relationships" xmlns:m="http://schemas.openxmlformats.org/officeDocument/2006/math" xmlns:v="urn:schemas-microsoft-com:vml" xmlns:wp14="http://schemas.microsoft.com/office/word/2010/wordprocessingDrawing" xmlns:wp="http://schemas.openxmlformats.org/drawingml/2006/wordprocessingDrawing" xmlns:w10="urn:schemas-microsoft-com:office:word" xmlns:w="http://schemas.openxmlformats.org/wordprocessingml/2006/main" xmlns:w14="http://schemas.microsoft.com/office/word/2010/wordml" xmlns:w15="http://schemas.microsoft.com/office/word/2012/wordml" xmlns:w16cex="http://schemas.microsoft.com/office/word/2018/wordml/cex" xmlns:w16cid="http://schemas.microsoft.com/office/word/2016/wordml/cid" xmlns:w16="http://schemas.microsoft.com/office/word/2018/wordml" xmlns:w16sdtdh="http://schemas.microsoft.com/office/word/2020/wordml/sdtdatahash" xmlns:w16se="http://schemas.microsoft.com/office/word/2015/wordml/symex" xmlns:wpg="http://schemas.microsoft.com/office/word/2010/wordprocessingGroup" xmlns:wpi="http://schemas.microsoft.com/office/word/2010/wordprocessingInk" xmlns:wne="http://schemas.microsoft.com/office/word/2006/wordml" xmlns:wps="http://schemas.microsoft.com/office/word/2010/wordprocessingShape" mc:Ignorable="w14 w15 w16se w16cid w16 w16cex w16sdtdh wp14">
   <w:endnote w:type="separator" w:id="-1">
     <w:p>
       <w:r>
@@ -3958,7 +4105,7 @@
 </file>
 
 <file path=word/footer1.xml><?xml version="1.0" encoding="utf-8"?>
-<w:ftr xmlns:wpc="http://schemas.microsoft.com/office/word/2010/wordprocessingCanvas" xmlns:cx="http://schemas.microsoft.com/office/drawing/2014/chartex" xmlns:cx1="http://schemas.microsoft.com/office/drawing/2015/9/8/chartex" xmlns:cx2="http://schemas.microsoft.com/office/drawing/2015/10/21/chartex" xmlns:cx3="http://schemas.microsoft.com/office/drawing/2016/5/9/chartex" xmlns:cx4="http://schemas.microsoft.com/office/drawing/2016/5/10/chartex" xmlns:cx5="http://schemas.microsoft.com/office/drawing/2016/5/11/chartex" xmlns:cx6="http://schemas.microsoft.com/office/drawing/2016/5/12/chartex" xmlns:cx7="http://schemas.microsoft.com/office/drawing/2016/5/13/chartex" xmlns:cx8="http://schemas.microsoft.com/office/drawing/2016/5/14/chartex" xmlns:mc="http://schemas.openxmlformats.org/markup-compatibility/2006" xmlns:aink="http://schemas.microsoft.com/office/drawing/2016/ink" xmlns:am3d="http://schemas.microsoft.com/office/drawing/2017/model3d" xmlns:o="urn:schemas-microsoft-com:office:office" xmlns:r="http://schemas.openxmlformats.org/officeDocument/2006/relationships" xmlns:m="http://schemas.openxmlformats.org/officeDocument/2006/math" xmlns:v="urn:schemas-microsoft-com:vml" xmlns:wp14="http://schemas.microsoft.com/office/word/2010/wordprocessingDrawing" xmlns:wp="http://schemas.openxmlformats.org/drawingml/2006/wordprocessingDrawing" xmlns:w10="urn:schemas-microsoft-com:office:word" xmlns:w="http://schemas.openxmlformats.org/wordprocessingml/2006/main" xmlns:w14="http://schemas.microsoft.com/office/word/2010/wordml" xmlns:w15="http://schemas.microsoft.com/office/word/2012/wordml" xmlns:w16cex="http://schemas.microsoft.com/office/word/2018/wordml/cex" xmlns:w16cid="http://schemas.microsoft.com/office/word/2016/wordml/cid" xmlns:w16="http://schemas.microsoft.com/office/word/2018/wordml" xmlns:w16sdtdh="http://schemas.microsoft.com/office/word/2020/wordml/sdtdatahash" xmlns:w16se="http://schemas.microsoft.com/office/word/2015/wordml/symex" xmlns:wpg="http://schemas.microsoft.com/office/word/2010/wordprocessingGroup" xmlns:wpi="http://schemas.microsoft.com/office/word/2010/wordprocessingInk" xmlns:wne="http://schemas.microsoft.com/office/word/2006/wordml" xmlns:wps="http://schemas.microsoft.com/office/word/2010/wordprocessingShape" mc:Ignorable="w14 w15 w16se w16cid w16 w16cex w16sdtdh wp14">
+<w:ftr xmlns:wpc="http://schemas.microsoft.com/office/word/2010/wordprocessingCanvas" xmlns:cx="http://schemas.microsoft.com/office/drawing/2014/chartex" xmlns:cx1="http://schemas.microsoft.com/office/drawing/2015/9/8/chartex" xmlns:cx2="http://schemas.microsoft.com/office/drawing/2015/10/21/chartex" xmlns:cx3="http://schemas.microsoft.com/office/drawing/2016/5/9/chartex" xmlns:cx4="http://schemas.microsoft.com/office/drawing/2016/5/10/chartex" xmlns:cx5="http://schemas.microsoft.com/office/drawing/2016/5/11/chartex" xmlns:cx6="http://schemas.microsoft.com/office/drawing/2016/5/12/chartex" xmlns:cx7="http://schemas.microsoft.com/office/drawing/2016/5/13/chartex" xmlns:cx8="http://schemas.microsoft.com/office/drawing/2016/5/14/chartex" xmlns:mc="http://schemas.openxmlformats.org/markup-compatibility/2006" xmlns:aink="http://schemas.microsoft.com/office/drawing/2016/ink" xmlns:am3d="http://schemas.microsoft.com/office/drawing/2017/model3d" xmlns:o="urn:schemas-microsoft-com:office:office" xmlns:oel="http://schemas.microsoft.com/office/2019/extlst" xmlns:r="http://schemas.openxmlformats.org/officeDocument/2006/relationships" xmlns:m="http://schemas.openxmlformats.org/officeDocument/2006/math" xmlns:v="urn:schemas-microsoft-com:vml" xmlns:wp14="http://schemas.microsoft.com/office/word/2010/wordprocessingDrawing" xmlns:wp="http://schemas.openxmlformats.org/drawingml/2006/wordprocessingDrawing" xmlns:w10="urn:schemas-microsoft-com:office:word" xmlns:w="http://schemas.openxmlformats.org/wordprocessingml/2006/main" xmlns:w14="http://schemas.microsoft.com/office/word/2010/wordml" xmlns:w15="http://schemas.microsoft.com/office/word/2012/wordml" xmlns:w16cex="http://schemas.microsoft.com/office/word/2018/wordml/cex" xmlns:w16cid="http://schemas.microsoft.com/office/word/2016/wordml/cid" xmlns:w16="http://schemas.microsoft.com/office/word/2018/wordml" xmlns:w16sdtdh="http://schemas.microsoft.com/office/word/2020/wordml/sdtdatahash" xmlns:w16se="http://schemas.microsoft.com/office/word/2015/wordml/symex" xmlns:wpg="http://schemas.microsoft.com/office/word/2010/wordprocessingGroup" xmlns:wpi="http://schemas.microsoft.com/office/word/2010/wordprocessingInk" xmlns:wne="http://schemas.microsoft.com/office/word/2006/wordml" xmlns:wps="http://schemas.microsoft.com/office/word/2010/wordprocessingShape" mc:Ignorable="w14 w15 w16se w16cid w16 w16cex w16sdtdh wp14">
   <w:p>
     <w:pPr>
       <w:pStyle w:val="Footer"/>
@@ -3996,7 +4143,7 @@
 </file>
 
 <file path=word/footer2.xml><?xml version="1.0" encoding="utf-8"?>
-<w:ftr xmlns:wpc="http://schemas.microsoft.com/office/word/2010/wordprocessingCanvas" xmlns:cx="http://schemas.microsoft.com/office/drawing/2014/chartex" xmlns:cx1="http://schemas.microsoft.com/office/drawing/2015/9/8/chartex" xmlns:cx2="http://schemas.microsoft.com/office/drawing/2015/10/21/chartex" xmlns:cx3="http://schemas.microsoft.com/office/drawing/2016/5/9/chartex" xmlns:cx4="http://schemas.microsoft.com/office/drawing/2016/5/10/chartex" xmlns:cx5="http://schemas.microsoft.com/office/drawing/2016/5/11/chartex" xmlns:cx6="http://schemas.microsoft.com/office/drawing/2016/5/12/chartex" xmlns:cx7="http://schemas.microsoft.com/office/drawing/2016/5/13/chartex" xmlns:cx8="http://schemas.microsoft.com/office/drawing/2016/5/14/chartex" xmlns:mc="http://schemas.openxmlformats.org/markup-compatibility/2006" xmlns:aink="http://schemas.microsoft.com/office/drawing/2016/ink" xmlns:am3d="http://schemas.microsoft.com/office/drawing/2017/model3d" xmlns:o="urn:schemas-microsoft-com:office:office" xmlns:r="http://schemas.openxmlformats.org/officeDocument/2006/relationships" xmlns:m="http://schemas.openxmlformats.org/officeDocument/2006/math" xmlns:v="urn:schemas-microsoft-com:vml" xmlns:wp14="http://schemas.microsoft.com/office/word/2010/wordprocessingDrawing" xmlns:wp="http://schemas.openxmlformats.org/drawingml/2006/wordprocessingDrawing" xmlns:w10="urn:schemas-microsoft-com:office:word" xmlns:w="http://schemas.openxmlformats.org/wordprocessingml/2006/main" xmlns:w14="http://schemas.microsoft.com/office/word/2010/wordml" xmlns:w15="http://schemas.microsoft.com/office/word/2012/wordml" xmlns:w16cex="http://schemas.microsoft.com/office/word/2018/wordml/cex" xmlns:w16cid="http://schemas.microsoft.com/office/word/2016/wordml/cid" xmlns:w16="http://schemas.microsoft.com/office/word/2018/wordml" xmlns:w16sdtdh="http://schemas.microsoft.com/office/word/2020/wordml/sdtdatahash" xmlns:w16se="http://schemas.microsoft.com/office/word/2015/wordml/symex" xmlns:wpg="http://schemas.microsoft.com/office/word/2010/wordprocessingGroup" xmlns:wpi="http://schemas.microsoft.com/office/word/2010/wordprocessingInk" xmlns:wne="http://schemas.microsoft.com/office/word/2006/wordml" xmlns:wps="http://schemas.microsoft.com/office/word/2010/wordprocessingShape" mc:Ignorable="w14 w15 w16se w16cid w16 w16cex w16sdtdh wp14">
+<w:ftr xmlns:wpc="http://schemas.microsoft.com/office/word/2010/wordprocessingCanvas" xmlns:cx="http://schemas.microsoft.com/office/drawing/2014/chartex" xmlns:cx1="http://schemas.microsoft.com/office/drawing/2015/9/8/chartex" xmlns:cx2="http://schemas.microsoft.com/office/drawing/2015/10/21/chartex" xmlns:cx3="http://schemas.microsoft.com/office/drawing/2016/5/9/chartex" xmlns:cx4="http://schemas.microsoft.com/office/drawing/2016/5/10/chartex" xmlns:cx5="http://schemas.microsoft.com/office/drawing/2016/5/11/chartex" xmlns:cx6="http://schemas.microsoft.com/office/drawing/2016/5/12/chartex" xmlns:cx7="http://schemas.microsoft.com/office/drawing/2016/5/13/chartex" xmlns:cx8="http://schemas.microsoft.com/office/drawing/2016/5/14/chartex" xmlns:mc="http://schemas.openxmlformats.org/markup-compatibility/2006" xmlns:aink="http://schemas.microsoft.com/office/drawing/2016/ink" xmlns:am3d="http://schemas.microsoft.com/office/drawing/2017/model3d" xmlns:o="urn:schemas-microsoft-com:office:office" xmlns:oel="http://schemas.microsoft.com/office/2019/extlst" xmlns:r="http://schemas.openxmlformats.org/officeDocument/2006/relationships" xmlns:m="http://schemas.openxmlformats.org/officeDocument/2006/math" xmlns:v="urn:schemas-microsoft-com:vml" xmlns:wp14="http://schemas.microsoft.com/office/word/2010/wordprocessingDrawing" xmlns:wp="http://schemas.openxmlformats.org/drawingml/2006/wordprocessingDrawing" xmlns:w10="urn:schemas-microsoft-com:office:word" xmlns:w="http://schemas.openxmlformats.org/wordprocessingml/2006/main" xmlns:w14="http://schemas.microsoft.com/office/word/2010/wordml" xmlns:w15="http://schemas.microsoft.com/office/word/2012/wordml" xmlns:w16cex="http://schemas.microsoft.com/office/word/2018/wordml/cex" xmlns:w16cid="http://schemas.microsoft.com/office/word/2016/wordml/cid" xmlns:w16="http://schemas.microsoft.com/office/word/2018/wordml" xmlns:w16sdtdh="http://schemas.microsoft.com/office/word/2020/wordml/sdtdatahash" xmlns:w16se="http://schemas.microsoft.com/office/word/2015/wordml/symex" xmlns:wpg="http://schemas.microsoft.com/office/word/2010/wordprocessingGroup" xmlns:wpi="http://schemas.microsoft.com/office/word/2010/wordprocessingInk" xmlns:wne="http://schemas.microsoft.com/office/word/2006/wordml" xmlns:wps="http://schemas.microsoft.com/office/word/2010/wordprocessingShape" mc:Ignorable="w14 w15 w16se w16cid w16 w16cex w16sdtdh wp14">
   <w:p>
     <w:pPr>
       <w:pStyle w:val="Footer"/>
@@ -4047,7 +4194,7 @@
 </file>
 
 <file path=word/footnotes.xml><?xml version="1.0" encoding="utf-8"?>
-<w:footnotes xmlns:wpc="http://schemas.microsoft.com/office/word/2010/wordprocessingCanvas" xmlns:cx="http://schemas.microsoft.com/office/drawing/2014/chartex" xmlns:cx1="http://schemas.microsoft.com/office/drawing/2015/9/8/chartex" xmlns:cx2="http://schemas.microsoft.com/office/drawing/2015/10/21/chartex" xmlns:cx3="http://schemas.microsoft.com/office/drawing/2016/5/9/chartex" xmlns:cx4="http://schemas.microsoft.com/office/drawing/2016/5/10/chartex" xmlns:cx5="http://schemas.microsoft.com/office/drawing/2016/5/11/chartex" xmlns:cx6="http://schemas.microsoft.com/office/drawing/2016/5/12/chartex" xmlns:cx7="http://schemas.microsoft.com/office/drawing/2016/5/13/chartex" xmlns:cx8="http://schemas.microsoft.com/office/drawing/2016/5/14/chartex" xmlns:mc="http://schemas.openxmlformats.org/markup-compatibility/2006" xmlns:aink="http://schemas.microsoft.com/office/drawing/2016/ink" xmlns:am3d="http://schemas.microsoft.com/office/drawing/2017/model3d" xmlns:o="urn:schemas-microsoft-com:office:office" xmlns:r="http://schemas.openxmlformats.org/officeDocument/2006/relationships" xmlns:m="http://schemas.openxmlformats.org/officeDocument/2006/math" xmlns:v="urn:schemas-microsoft-com:vml" xmlns:wp14="http://schemas.microsoft.com/office/word/2010/wordprocessingDrawing" xmlns:wp="http://schemas.openxmlformats.org/drawingml/2006/wordprocessingDrawing" xmlns:w10="urn:schemas-microsoft-com:office:word" xmlns:w="http://schemas.openxmlformats.org/wordprocessingml/2006/main" xmlns:w14="http://schemas.microsoft.com/office/word/2010/wordml" xmlns:w15="http://schemas.microsoft.com/office/word/2012/wordml" xmlns:w16cex="http://schemas.microsoft.com/office/word/2018/wordml/cex" xmlns:w16cid="http://schemas.microsoft.com/office/word/2016/wordml/cid" xmlns:w16="http://schemas.microsoft.com/office/word/2018/wordml" xmlns:w16sdtdh="http://schemas.microsoft.com/office/word/2020/wordml/sdtdatahash" xmlns:w16se="http://schemas.microsoft.com/office/word/2015/wordml/symex" xmlns:wpg="http://schemas.microsoft.com/office/word/2010/wordprocessingGroup" xmlns:wpi="http://schemas.microsoft.com/office/word/2010/wordprocessingInk" xmlns:wne="http://schemas.microsoft.com/office/word/2006/wordml" xmlns:wps="http://schemas.microsoft.com/office/word/2010/wordprocessingShape" mc:Ignorable="w14 w15 w16se w16cid w16 w16cex w16sdtdh wp14">
+<w:footnotes xmlns:wpc="http://schemas.microsoft.com/office/word/2010/wordprocessingCanvas" xmlns:cx="http://schemas.microsoft.com/office/drawing/2014/chartex" xmlns:cx1="http://schemas.microsoft.com/office/drawing/2015/9/8/chartex" xmlns:cx2="http://schemas.microsoft.com/office/drawing/2015/10/21/chartex" xmlns:cx3="http://schemas.microsoft.com/office/drawing/2016/5/9/chartex" xmlns:cx4="http://schemas.microsoft.com/office/drawing/2016/5/10/chartex" xmlns:cx5="http://schemas.microsoft.com/office/drawing/2016/5/11/chartex" xmlns:cx6="http://schemas.microsoft.com/office/drawing/2016/5/12/chartex" xmlns:cx7="http://schemas.microsoft.com/office/drawing/2016/5/13/chartex" xmlns:cx8="http://schemas.microsoft.com/office/drawing/2016/5/14/chartex" xmlns:mc="http://schemas.openxmlformats.org/markup-compatibility/2006" xmlns:aink="http://schemas.microsoft.com/office/drawing/2016/ink" xmlns:am3d="http://schemas.microsoft.com/office/drawing/2017/model3d" xmlns:o="urn:schemas-microsoft-com:office:office" xmlns:oel="http://schemas.microsoft.com/office/2019/extlst" xmlns:r="http://schemas.openxmlformats.org/officeDocument/2006/relationships" xmlns:m="http://schemas.openxmlformats.org/officeDocument/2006/math" xmlns:v="urn:schemas-microsoft-com:vml" xmlns:wp14="http://schemas.microsoft.com/office/word/2010/wordprocessingDrawing" xmlns:wp="http://schemas.openxmlformats.org/drawingml/2006/wordprocessingDrawing" xmlns:w10="urn:schemas-microsoft-com:office:word" xmlns:w="http://schemas.openxmlformats.org/wordprocessingml/2006/main" xmlns:w14="http://schemas.microsoft.com/office/word/2010/wordml" xmlns:w15="http://schemas.microsoft.com/office/word/2012/wordml" xmlns:w16cex="http://schemas.microsoft.com/office/word/2018/wordml/cex" xmlns:w16cid="http://schemas.microsoft.com/office/word/2016/wordml/cid" xmlns:w16="http://schemas.microsoft.com/office/word/2018/wordml" xmlns:w16sdtdh="http://schemas.microsoft.com/office/word/2020/wordml/sdtdatahash" xmlns:w16se="http://schemas.microsoft.com/office/word/2015/wordml/symex" xmlns:wpg="http://schemas.microsoft.com/office/word/2010/wordprocessingGroup" xmlns:wpi="http://schemas.microsoft.com/office/word/2010/wordprocessingInk" xmlns:wne="http://schemas.microsoft.com/office/word/2006/wordml" xmlns:wps="http://schemas.microsoft.com/office/word/2010/wordprocessingShape" mc:Ignorable="w14 w15 w16se w16cid w16 w16cex w16sdtdh wp14">
   <w:footnote w:type="separator" w:id="-1">
     <w:p>
       <w:r>
@@ -4066,7 +4213,7 @@
 </file>
 
 <file path=word/header1.xml><?xml version="1.0" encoding="utf-8"?>
-<w:hdr xmlns:wpc="http://schemas.microsoft.com/office/word/2010/wordprocessingCanvas" xmlns:cx="http://schemas.microsoft.com/office/drawing/2014/chartex" xmlns:cx1="http://schemas.microsoft.com/office/drawing/2015/9/8/chartex" xmlns:cx2="http://schemas.microsoft.com/office/drawing/2015/10/21/chartex" xmlns:cx3="http://schemas.microsoft.com/office/drawing/2016/5/9/chartex" xmlns:cx4="http://schemas.microsoft.com/office/drawing/2016/5/10/chartex" xmlns:cx5="http://schemas.microsoft.com/office/drawing/2016/5/11/chartex" xmlns:cx6="http://schemas.microsoft.com/office/drawing/2016/5/12/chartex" xmlns:cx7="http://schemas.microsoft.com/office/drawing/2016/5/13/chartex" xmlns:cx8="http://schemas.microsoft.com/office/drawing/2016/5/14/chartex" xmlns:mc="http://schemas.openxmlformats.org/markup-compatibility/2006" xmlns:aink="http://schemas.microsoft.com/office/drawing/2016/ink" xmlns:am3d="http://schemas.microsoft.com/office/drawing/2017/model3d" xmlns:o="urn:schemas-microsoft-com:office:office" xmlns:r="http://schemas.openxmlformats.org/officeDocument/2006/relationships" xmlns:m="http://schemas.openxmlformats.org/officeDocument/2006/math" xmlns:v="urn:schemas-microsoft-com:vml" xmlns:wp14="http://schemas.microsoft.com/office/word/2010/wordprocessingDrawing" xmlns:wp="http://schemas.openxmlformats.org/drawingml/2006/wordprocessingDrawing" xmlns:w10="urn:schemas-microsoft-com:office:word" xmlns:w="http://schemas.openxmlformats.org/wordprocessingml/2006/main" xmlns:w14="http://schemas.microsoft.com/office/word/2010/wordml" xmlns:w15="http://schemas.microsoft.com/office/word/2012/wordml" xmlns:w16cex="http://schemas.microsoft.com/office/word/2018/wordml/cex" xmlns:w16cid="http://schemas.microsoft.com/office/word/2016/wordml/cid" xmlns:w16="http://schemas.microsoft.com/office/word/2018/wordml" xmlns:w16sdtdh="http://schemas.microsoft.com/office/word/2020/wordml/sdtdatahash" xmlns:w16se="http://schemas.microsoft.com/office/word/2015/wordml/symex" xmlns:wpg="http://schemas.microsoft.com/office/word/2010/wordprocessingGroup" xmlns:wpi="http://schemas.microsoft.com/office/word/2010/wordprocessingInk" xmlns:wne="http://schemas.microsoft.com/office/word/2006/wordml" xmlns:wps="http://schemas.microsoft.com/office/word/2010/wordprocessingShape" mc:Ignorable="w14 w15 w16se w16cid w16 w16cex w16sdtdh wp14">
+<w:hdr xmlns:wpc="http://schemas.microsoft.com/office/word/2010/wordprocessingCanvas" xmlns:cx="http://schemas.microsoft.com/office/drawing/2014/chartex" xmlns:cx1="http://schemas.microsoft.com/office/drawing/2015/9/8/chartex" xmlns:cx2="http://schemas.microsoft.com/office/drawing/2015/10/21/chartex" xmlns:cx3="http://schemas.microsoft.com/office/drawing/2016/5/9/chartex" xmlns:cx4="http://schemas.microsoft.com/office/drawing/2016/5/10/chartex" xmlns:cx5="http://schemas.microsoft.com/office/drawing/2016/5/11/chartex" xmlns:cx6="http://schemas.microsoft.com/office/drawing/2016/5/12/chartex" xmlns:cx7="http://schemas.microsoft.com/office/drawing/2016/5/13/chartex" xmlns:cx8="http://schemas.microsoft.com/office/drawing/2016/5/14/chartex" xmlns:mc="http://schemas.openxmlformats.org/markup-compatibility/2006" xmlns:aink="http://schemas.microsoft.com/office/drawing/2016/ink" xmlns:am3d="http://schemas.microsoft.com/office/drawing/2017/model3d" xmlns:o="urn:schemas-microsoft-com:office:office" xmlns:oel="http://schemas.microsoft.com/office/2019/extlst" xmlns:r="http://schemas.openxmlformats.org/officeDocument/2006/relationships" xmlns:m="http://schemas.openxmlformats.org/officeDocument/2006/math" xmlns:v="urn:schemas-microsoft-com:vml" xmlns:wp14="http://schemas.microsoft.com/office/word/2010/wordprocessingDrawing" xmlns:wp="http://schemas.openxmlformats.org/drawingml/2006/wordprocessingDrawing" xmlns:w10="urn:schemas-microsoft-com:office:word" xmlns:w="http://schemas.openxmlformats.org/wordprocessingml/2006/main" xmlns:w14="http://schemas.microsoft.com/office/word/2010/wordml" xmlns:w15="http://schemas.microsoft.com/office/word/2012/wordml" xmlns:w16cex="http://schemas.microsoft.com/office/word/2018/wordml/cex" xmlns:w16cid="http://schemas.microsoft.com/office/word/2016/wordml/cid" xmlns:w16="http://schemas.microsoft.com/office/word/2018/wordml" xmlns:w16sdtdh="http://schemas.microsoft.com/office/word/2020/wordml/sdtdatahash" xmlns:w16se="http://schemas.microsoft.com/office/word/2015/wordml/symex" xmlns:wpg="http://schemas.microsoft.com/office/word/2010/wordprocessingGroup" xmlns:wpi="http://schemas.microsoft.com/office/word/2010/wordprocessingInk" xmlns:wne="http://schemas.microsoft.com/office/word/2006/wordml" xmlns:wps="http://schemas.microsoft.com/office/word/2010/wordprocessingShape" mc:Ignorable="w14 w15 w16se w16cid w16 w16cex w16sdtdh wp14">
   <w:p>
     <w:pPr>
       <w:pStyle w:val="Header"/>
@@ -4131,7 +4278,7 @@
 </file>
 
 <file path=word/numbering.xml><?xml version="1.0" encoding="utf-8"?>
-<w:numbering xmlns:wpc="http://schemas.microsoft.com/office/word/2010/wordprocessingCanvas" xmlns:cx="http://schemas.microsoft.com/office/drawing/2014/chartex" xmlns:cx1="http://schemas.microsoft.com/office/drawing/2015/9/8/chartex" xmlns:cx2="http://schemas.microsoft.com/office/drawing/2015/10/21/chartex" xmlns:cx3="http://schemas.microsoft.com/office/drawing/2016/5/9/chartex" xmlns:cx4="http://schemas.microsoft.com/office/drawing/2016/5/10/chartex" xmlns:cx5="http://schemas.microsoft.com/office/drawing/2016/5/11/chartex" xmlns:cx6="http://schemas.microsoft.com/office/drawing/2016/5/12/chartex" xmlns:cx7="http://schemas.microsoft.com/office/drawing/2016/5/13/chartex" xmlns:cx8="http://schemas.microsoft.com/office/drawing/2016/5/14/chartex" xmlns:mc="http://schemas.openxmlformats.org/markup-compatibility/2006" xmlns:aink="http://schemas.microsoft.com/office/drawing/2016/ink" xmlns:am3d="http://schemas.microsoft.com/office/drawing/2017/model3d" xmlns:o="urn:schemas-microsoft-com:office:office" xmlns:r="http://schemas.openxmlformats.org/officeDocument/2006/relationships" xmlns:m="http://schemas.openxmlformats.org/officeDocument/2006/math" xmlns:v="urn:schemas-microsoft-com:vml" xmlns:wp14="http://schemas.microsoft.com/office/word/2010/wordprocessingDrawing" xmlns:wp="http://schemas.openxmlformats.org/drawingml/2006/wordprocessingDrawing" xmlns:w10="urn:schemas-microsoft-com:office:word" xmlns:w="http://schemas.openxmlformats.org/wordprocessingml/2006/main" xmlns:w14="http://schemas.microsoft.com/office/word/2010/wordml" xmlns:w15="http://schemas.microsoft.com/office/word/2012/wordml" xmlns:w16cex="http://schemas.microsoft.com/office/word/2018/wordml/cex" xmlns:w16cid="http://schemas.microsoft.com/office/word/2016/wordml/cid" xmlns:w16="http://schemas.microsoft.com/office/word/2018/wordml" xmlns:w16sdtdh="http://schemas.microsoft.com/office/word/2020/wordml/sdtdatahash" xmlns:w16se="http://schemas.microsoft.com/office/word/2015/wordml/symex" xmlns:wpg="http://schemas.microsoft.com/office/word/2010/wordprocessingGroup" xmlns:wpi="http://schemas.microsoft.com/office/word/2010/wordprocessingInk" xmlns:wne="http://schemas.microsoft.com/office/word/2006/wordml" xmlns:wps="http://schemas.microsoft.com/office/word/2010/wordprocessingShape" mc:Ignorable="w14 w15 w16se w16cid w16 w16cex w16sdtdh wp14">
+<w:numbering xmlns:wpc="http://schemas.microsoft.com/office/word/2010/wordprocessingCanvas" xmlns:cx="http://schemas.microsoft.com/office/drawing/2014/chartex" xmlns:cx1="http://schemas.microsoft.com/office/drawing/2015/9/8/chartex" xmlns:cx2="http://schemas.microsoft.com/office/drawing/2015/10/21/chartex" xmlns:cx3="http://schemas.microsoft.com/office/drawing/2016/5/9/chartex" xmlns:cx4="http://schemas.microsoft.com/office/drawing/2016/5/10/chartex" xmlns:cx5="http://schemas.microsoft.com/office/drawing/2016/5/11/chartex" xmlns:cx6="http://schemas.microsoft.com/office/drawing/2016/5/12/chartex" xmlns:cx7="http://schemas.microsoft.com/office/drawing/2016/5/13/chartex" xmlns:cx8="http://schemas.microsoft.com/office/drawing/2016/5/14/chartex" xmlns:mc="http://schemas.openxmlformats.org/markup-compatibility/2006" xmlns:aink="http://schemas.microsoft.com/office/drawing/2016/ink" xmlns:am3d="http://schemas.microsoft.com/office/drawing/2017/model3d" xmlns:o="urn:schemas-microsoft-com:office:office" xmlns:oel="http://schemas.microsoft.com/office/2019/extlst" xmlns:r="http://schemas.openxmlformats.org/officeDocument/2006/relationships" xmlns:m="http://schemas.openxmlformats.org/officeDocument/2006/math" xmlns:v="urn:schemas-microsoft-com:vml" xmlns:wp14="http://schemas.microsoft.com/office/word/2010/wordprocessingDrawing" xmlns:wp="http://schemas.openxmlformats.org/drawingml/2006/wordprocessingDrawing" xmlns:w10="urn:schemas-microsoft-com:office:word" xmlns:w="http://schemas.openxmlformats.org/wordprocessingml/2006/main" xmlns:w14="http://schemas.microsoft.com/office/word/2010/wordml" xmlns:w15="http://schemas.microsoft.com/office/word/2012/wordml" xmlns:w16cex="http://schemas.microsoft.com/office/word/2018/wordml/cex" xmlns:w16cid="http://schemas.microsoft.com/office/word/2016/wordml/cid" xmlns:w16="http://schemas.microsoft.com/office/word/2018/wordml" xmlns:w16sdtdh="http://schemas.microsoft.com/office/word/2020/wordml/sdtdatahash" xmlns:w16se="http://schemas.microsoft.com/office/word/2015/wordml/symex" xmlns:wpg="http://schemas.microsoft.com/office/word/2010/wordprocessingGroup" xmlns:wpi="http://schemas.microsoft.com/office/word/2010/wordprocessingInk" xmlns:wne="http://schemas.microsoft.com/office/word/2006/wordml" xmlns:wps="http://schemas.microsoft.com/office/word/2010/wordprocessingShape" mc:Ignorable="w14 w15 w16se w16cid w16 w16cex w16sdtdh wp14">
   <w:abstractNum w:abstractNumId="0" w15:restartNumberingAfterBreak="0">
     <w:nsid w:val="FFFFFF1D"/>
     <w:multiLevelType w:val="multilevel"/>
@@ -6638,94 +6785,94 @@
       </w:pPr>
     </w:lvl>
   </w:abstractNum>
-  <w:num w:numId="1">
+  <w:num w:numId="1" w16cid:durableId="907569581">
     <w:abstractNumId w:val="16"/>
   </w:num>
-  <w:num w:numId="2">
+  <w:num w:numId="2" w16cid:durableId="1781294883">
     <w:abstractNumId w:val="24"/>
   </w:num>
-  <w:num w:numId="3">
+  <w:num w:numId="3" w16cid:durableId="1858233784">
     <w:abstractNumId w:val="13"/>
   </w:num>
-  <w:num w:numId="4">
+  <w:num w:numId="4" w16cid:durableId="1195118786">
     <w:abstractNumId w:val="27"/>
   </w:num>
-  <w:num w:numId="5">
+  <w:num w:numId="5" w16cid:durableId="1185945602">
     <w:abstractNumId w:val="18"/>
   </w:num>
-  <w:num w:numId="6">
+  <w:num w:numId="6" w16cid:durableId="1914773288">
     <w:abstractNumId w:val="31"/>
   </w:num>
-  <w:num w:numId="7">
+  <w:num w:numId="7" w16cid:durableId="42801359">
     <w:abstractNumId w:val="10"/>
   </w:num>
-  <w:num w:numId="8">
+  <w:num w:numId="8" w16cid:durableId="1446148169">
     <w:abstractNumId w:val="8"/>
   </w:num>
-  <w:num w:numId="9">
+  <w:num w:numId="9" w16cid:durableId="2092849172">
     <w:abstractNumId w:val="7"/>
   </w:num>
-  <w:num w:numId="10">
+  <w:num w:numId="10" w16cid:durableId="215092099">
     <w:abstractNumId w:val="6"/>
   </w:num>
-  <w:num w:numId="11">
+  <w:num w:numId="11" w16cid:durableId="1894659762">
     <w:abstractNumId w:val="5"/>
   </w:num>
-  <w:num w:numId="12">
+  <w:num w:numId="12" w16cid:durableId="889802651">
     <w:abstractNumId w:val="9"/>
   </w:num>
-  <w:num w:numId="13">
+  <w:num w:numId="13" w16cid:durableId="6374981">
     <w:abstractNumId w:val="4"/>
   </w:num>
-  <w:num w:numId="14">
+  <w:num w:numId="14" w16cid:durableId="1191186618">
     <w:abstractNumId w:val="3"/>
   </w:num>
-  <w:num w:numId="15">
+  <w:num w:numId="15" w16cid:durableId="1077172359">
     <w:abstractNumId w:val="2"/>
   </w:num>
-  <w:num w:numId="16">
+  <w:num w:numId="16" w16cid:durableId="1957982984">
     <w:abstractNumId w:val="1"/>
   </w:num>
-  <w:num w:numId="17">
+  <w:num w:numId="17" w16cid:durableId="198587368">
     <w:abstractNumId w:val="0"/>
   </w:num>
-  <w:num w:numId="18">
+  <w:num w:numId="18" w16cid:durableId="681782075">
     <w:abstractNumId w:val="29"/>
   </w:num>
-  <w:num w:numId="19">
+  <w:num w:numId="19" w16cid:durableId="1403092176">
     <w:abstractNumId w:val="19"/>
   </w:num>
-  <w:num w:numId="20">
+  <w:num w:numId="20" w16cid:durableId="726033253">
     <w:abstractNumId w:val="14"/>
   </w:num>
-  <w:num w:numId="21">
+  <w:num w:numId="21" w16cid:durableId="2015837679">
     <w:abstractNumId w:val="12"/>
   </w:num>
-  <w:num w:numId="22">
+  <w:num w:numId="22" w16cid:durableId="1601449641">
     <w:abstractNumId w:val="23"/>
   </w:num>
-  <w:num w:numId="23">
+  <w:num w:numId="23" w16cid:durableId="2120054661">
     <w:abstractNumId w:val="26"/>
   </w:num>
-  <w:num w:numId="24">
+  <w:num w:numId="24" w16cid:durableId="927156223">
     <w:abstractNumId w:val="15"/>
   </w:num>
-  <w:num w:numId="25">
+  <w:num w:numId="25" w16cid:durableId="1496413931">
     <w:abstractNumId w:val="17"/>
   </w:num>
-  <w:num w:numId="26">
+  <w:num w:numId="26" w16cid:durableId="1766998849">
     <w:abstractNumId w:val="21"/>
   </w:num>
-  <w:num w:numId="27">
+  <w:num w:numId="27" w16cid:durableId="1168668560">
     <w:abstractNumId w:val="28"/>
   </w:num>
-  <w:num w:numId="28">
+  <w:num w:numId="28" w16cid:durableId="706756638">
     <w:abstractNumId w:val="22"/>
   </w:num>
-  <w:num w:numId="29">
+  <w:num w:numId="29" w16cid:durableId="404109730">
     <w:abstractNumId w:val="20"/>
   </w:num>
-  <w:num w:numId="30">
+  <w:num w:numId="30" w16cid:durableId="554394634">
     <w:abstractNumId w:val="17"/>
     <w:lvlOverride w:ilvl="0">
       <w:startOverride w:val="1"/>
@@ -6755,13 +6902,13 @@
       <w:startOverride w:val="1"/>
     </w:lvlOverride>
   </w:num>
-  <w:num w:numId="31">
+  <w:num w:numId="31" w16cid:durableId="938102047">
     <w:abstractNumId w:val="25"/>
   </w:num>
-  <w:num w:numId="32">
+  <w:num w:numId="32" w16cid:durableId="1685131157">
     <w:abstractNumId w:val="30"/>
   </w:num>
-  <w:num w:numId="33">
+  <w:num w:numId="33" w16cid:durableId="286396910">
     <w:abstractNumId w:val="11"/>
     <w:lvlOverride w:ilvl="0">
       <w:startOverride w:val="1"/>

</xml_diff>

<commit_message>
finished answer sheet and updated m file
</commit_message>
<xml_diff>
--- a/week6/lab6/Lab6_ColeBardin_AnswerSheet.docx
+++ b/week6/lab6/Lab6_ColeBardin_AnswerSheet.docx
@@ -494,7 +494,7 @@
                                 <w:sz w:val="20"/>
                                 <w:szCs w:val="20"/>
                               </w:rPr>
-                              <w:t>T = [1,0,dx;0,1,dy;0,0,1</w:t>
+                              <w:t>T = [1,</w:t>
                             </w:r>
                             <w:proofErr w:type="gramStart"/>
                             <w:r>
@@ -503,9 +503,17 @@
                                 <w:sz w:val="20"/>
                                 <w:szCs w:val="20"/>
                               </w:rPr>
-                              <w:t>];</w:t>
+                              <w:t>0,dx</w:t>
                             </w:r>
                             <w:proofErr w:type="gramEnd"/>
+                            <w:r>
+                              <w:rPr>
+                                <w:rFonts w:ascii="Monaco" w:hAnsi="Monaco"/>
+                                <w:sz w:val="20"/>
+                                <w:szCs w:val="20"/>
+                              </w:rPr>
+                              <w:t>;0,1,dy;0,0,1];</w:t>
+                            </w:r>
                             <w:r>
                               <w:rPr>
                                 <w:rFonts w:ascii="Courier" w:hAnsi="Courier" w:cs="Courier"/>
@@ -688,7 +696,7 @@
                 <v:stroke joinstyle="miter"/>
                 <v:path gradientshapeok="t" o:connecttype="rect"/>
               </v:shapetype>
-              <v:shape id="Text Box 25" o:spid="_x0000_s1026" type="#_x0000_t202" style="position:absolute;margin-left:0;margin-top:7.8pt;width:492.25pt;height:162.2pt;z-index:251659264;visibility:visible;mso-wrap-style:square;mso-height-percent:0;mso-wrap-distance-left:9pt;mso-wrap-distance-top:0;mso-wrap-distance-right:9pt;mso-wrap-distance-bottom:0;mso-position-horizontal:absolute;mso-position-horizontal-relative:text;mso-position-vertical:absolute;mso-position-vertical-relative:text;mso-height-percent:0;mso-height-relative:margin;v-text-anchor:top" o:gfxdata="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" filled="f" strokecolor="#243f60 [1604]">
+              <v:shape id="Text Box 25" o:spid="_x0000_s1026" type="#_x0000_t202" style="position:absolute;margin-left:0;margin-top:7.8pt;width:492.25pt;height:162.2pt;z-index:251659264;visibility:visible;mso-wrap-style:square;mso-height-percent:0;mso-wrap-distance-left:9pt;mso-wrap-distance-top:0;mso-wrap-distance-right:9pt;mso-wrap-distance-bottom:0;mso-position-horizontal:absolute;mso-position-horizontal-relative:text;mso-position-vertical:absolute;mso-position-vertical-relative:text;mso-height-percent:0;mso-height-relative:margin;v-text-anchor:top" o:gfxdata="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" filled="f" strokecolor="#243f60 [1604]">
                 <v:textbox>
                   <w:txbxContent>
                     <w:p>
@@ -907,7 +915,7 @@
                           <w:sz w:val="20"/>
                           <w:szCs w:val="20"/>
                         </w:rPr>
-                        <w:t>T = [1,0,dx;0,1,dy;0,0,1</w:t>
+                        <w:t>T = [1,</w:t>
                       </w:r>
                       <w:proofErr w:type="gramStart"/>
                       <w:r>
@@ -916,9 +924,17 @@
                           <w:sz w:val="20"/>
                           <w:szCs w:val="20"/>
                         </w:rPr>
-                        <w:t>];</w:t>
+                        <w:t>0,dx</w:t>
                       </w:r>
                       <w:proofErr w:type="gramEnd"/>
+                      <w:r>
+                        <w:rPr>
+                          <w:rFonts w:ascii="Monaco" w:hAnsi="Monaco"/>
+                          <w:sz w:val="20"/>
+                          <w:szCs w:val="20"/>
+                        </w:rPr>
+                        <w:t>;0,1,dy;0,0,1];</w:t>
+                      </w:r>
                       <w:r>
                         <w:rPr>
                           <w:rFonts w:ascii="Courier" w:hAnsi="Courier" w:cs="Courier"/>
@@ -1269,6 +1285,9 @@
         <w:spacing w:before="0" w:after="0" w:line="240" w:lineRule="auto"/>
       </w:pPr>
       <w:r>
+        <w:rPr>
+          <w:noProof/>
+        </w:rPr>
         <w:drawing>
           <wp:inline distT="0" distB="0" distL="0" distR="0" wp14:anchorId="7549A86F" wp14:editId="5F7F46E3">
             <wp:extent cx="5077609" cy="4568957"/>
@@ -1308,129 +1327,11 @@
     </w:p>
     <w:p>
       <w:pPr>
-        <w:pStyle w:val="st"/>
-        <w:spacing w:before="0" w:after="0" w:line="240" w:lineRule="auto"/>
-      </w:pPr>
-    </w:p>
-    <w:p>
-      <w:pPr>
-        <w:pStyle w:val="st"/>
-        <w:spacing w:before="0" w:after="0" w:line="240" w:lineRule="auto"/>
-      </w:pPr>
-    </w:p>
-    <w:p>
-      <w:pPr>
-        <w:pStyle w:val="st"/>
-        <w:spacing w:before="0" w:after="0" w:line="240" w:lineRule="auto"/>
-      </w:pPr>
-    </w:p>
-    <w:p>
-      <w:pPr>
-        <w:pStyle w:val="st"/>
-        <w:spacing w:before="0" w:after="0" w:line="240" w:lineRule="auto"/>
-      </w:pPr>
-    </w:p>
-    <w:p>
-      <w:pPr>
-        <w:pStyle w:val="st"/>
-        <w:spacing w:before="0" w:after="0" w:line="240" w:lineRule="auto"/>
-      </w:pPr>
-    </w:p>
-    <w:p>
-      <w:pPr>
-        <w:pStyle w:val="st"/>
-        <w:spacing w:before="0" w:after="0" w:line="240" w:lineRule="auto"/>
-      </w:pPr>
-    </w:p>
-    <w:p>
-      <w:pPr>
-        <w:pStyle w:val="st"/>
-        <w:spacing w:before="0" w:after="0" w:line="240" w:lineRule="auto"/>
-      </w:pPr>
-    </w:p>
-    <w:p>
-      <w:pPr>
-        <w:pStyle w:val="st"/>
-        <w:spacing w:before="0" w:after="0" w:line="240" w:lineRule="auto"/>
-      </w:pPr>
-    </w:p>
-    <w:p>
-      <w:pPr>
-        <w:pStyle w:val="st"/>
-        <w:spacing w:before="0" w:after="0" w:line="240" w:lineRule="auto"/>
-      </w:pPr>
-    </w:p>
-    <w:p>
-      <w:pPr>
-        <w:pStyle w:val="st"/>
-        <w:spacing w:before="0" w:after="0" w:line="240" w:lineRule="auto"/>
-      </w:pPr>
-    </w:p>
-    <w:p>
-      <w:pPr>
-        <w:pStyle w:val="st"/>
-        <w:spacing w:before="0" w:after="0" w:line="240" w:lineRule="auto"/>
-      </w:pPr>
-    </w:p>
-    <w:p>
-      <w:pPr>
-        <w:pStyle w:val="st"/>
-        <w:spacing w:before="0" w:after="0" w:line="240" w:lineRule="auto"/>
-      </w:pPr>
-    </w:p>
-    <w:p>
-      <w:pPr>
-        <w:pStyle w:val="st"/>
-        <w:spacing w:before="0" w:after="0" w:line="240" w:lineRule="auto"/>
-      </w:pPr>
-    </w:p>
-    <w:p>
-      <w:pPr>
-        <w:pStyle w:val="st"/>
-        <w:spacing w:before="0" w:after="0" w:line="240" w:lineRule="auto"/>
-      </w:pPr>
-    </w:p>
-    <w:p>
-      <w:pPr>
-        <w:pStyle w:val="st"/>
-        <w:spacing w:before="0" w:after="0" w:line="240" w:lineRule="auto"/>
-      </w:pPr>
-    </w:p>
-    <w:p>
-      <w:pPr>
-        <w:pStyle w:val="st"/>
-        <w:spacing w:before="0" w:after="0" w:line="240" w:lineRule="auto"/>
-      </w:pPr>
-    </w:p>
-    <w:p>
-      <w:pPr>
         <w:rPr>
           <w:rFonts w:ascii="Courier" w:hAnsi="Courier"/>
           <w:b/>
           <w:color w:val="FF0000"/>
           <w:sz w:val="18"/>
-          <w:szCs w:val="18"/>
-        </w:rPr>
-      </w:pPr>
-      <w:r>
-        <w:rPr>
-          <w:rFonts w:ascii="Courier" w:hAnsi="Courier"/>
-          <w:b/>
-          <w:color w:val="FF0000"/>
-          <w:sz w:val="18"/>
-          <w:szCs w:val="18"/>
-        </w:rPr>
-        <w:br w:type="page"/>
-      </w:r>
-    </w:p>
-    <w:p>
-      <w:pPr>
-        <w:jc w:val="both"/>
-        <w:rPr>
-          <w:rFonts w:ascii="Courier" w:hAnsi="Courier"/>
-          <w:b/>
-          <w:color w:val="FF0000"/>
-          <w:sz w:val="20"/>
           <w:szCs w:val="18"/>
         </w:rPr>
       </w:pPr>
@@ -1520,6 +1421,57 @@
           <w:szCs w:val="18"/>
         </w:rPr>
       </w:pPr>
+      <w:r>
+        <w:rPr>
+          <w:rFonts w:ascii="Courier" w:hAnsi="Courier"/>
+          <w:b/>
+          <w:noProof/>
+          <w:color w:val="FF0000"/>
+          <w:sz w:val="21"/>
+          <w:szCs w:val="18"/>
+        </w:rPr>
+        <w:drawing>
+          <wp:inline distT="0" distB="0" distL="0" distR="0" wp14:anchorId="112B210C" wp14:editId="3B47A186">
+            <wp:extent cx="5943600" cy="5245735"/>
+            <wp:effectExtent l="0" t="0" r="0" b="0"/>
+            <wp:docPr id="2" name="Picture 2" descr="Bubble chart&#10;&#10;Description automatically generated"/>
+            <wp:cNvGraphicFramePr>
+              <a:graphicFrameLocks xmlns:a="http://schemas.openxmlformats.org/drawingml/2006/main" noChangeAspect="1"/>
+            </wp:cNvGraphicFramePr>
+            <a:graphic xmlns:a="http://schemas.openxmlformats.org/drawingml/2006/main">
+              <a:graphicData uri="http://schemas.openxmlformats.org/drawingml/2006/picture">
+                <pic:pic xmlns:pic="http://schemas.openxmlformats.org/drawingml/2006/picture">
+                  <pic:nvPicPr>
+                    <pic:cNvPr id="2" name="Picture 2" descr="Bubble chart&#10;&#10;Description automatically generated"/>
+                    <pic:cNvPicPr/>
+                  </pic:nvPicPr>
+                  <pic:blipFill>
+                    <a:blip r:embed="rId8">
+                      <a:extLst>
+                        <a:ext uri="{28A0092B-C50C-407E-A947-70E740481C1C}">
+                          <a14:useLocalDpi xmlns:a14="http://schemas.microsoft.com/office/drawing/2010/main" val="0"/>
+                        </a:ext>
+                      </a:extLst>
+                    </a:blip>
+                    <a:stretch>
+                      <a:fillRect/>
+                    </a:stretch>
+                  </pic:blipFill>
+                  <pic:spPr>
+                    <a:xfrm>
+                      <a:off x="0" y="0"/>
+                      <a:ext cx="5943600" cy="5245735"/>
+                    </a:xfrm>
+                    <a:prstGeom prst="rect">
+                      <a:avLst/>
+                    </a:prstGeom>
+                  </pic:spPr>
+                </pic:pic>
+              </a:graphicData>
+            </a:graphic>
+          </wp:inline>
+        </w:drawing>
+      </w:r>
     </w:p>
     <w:p>
       <w:pPr>
@@ -1567,6 +1519,18 @@
         <w:pStyle w:val="st"/>
         <w:spacing w:before="0" w:after="0" w:line="240" w:lineRule="auto"/>
       </w:pPr>
+      <w:r>
+        <w:br/>
+      </w:r>
+      <w:r>
+        <w:br/>
+      </w:r>
+    </w:p>
+    <w:p>
+      <w:pPr>
+        <w:pStyle w:val="st"/>
+        <w:spacing w:before="0" w:after="0" w:line="240" w:lineRule="auto"/>
+      </w:pPr>
     </w:p>
     <w:p>
       <w:pPr>
@@ -1634,19 +1598,20 @@
           <w:sz w:val="20"/>
           <w:szCs w:val="20"/>
         </w:rPr>
+        <w:lastRenderedPageBreak/>
         <mc:AlternateContent>
           <mc:Choice Requires="wps">
             <w:drawing>
-              <wp:anchor distT="0" distB="0" distL="114300" distR="114300" simplePos="0" relativeHeight="251667456" behindDoc="0" locked="0" layoutInCell="1" allowOverlap="1" wp14:anchorId="3C2718B1" wp14:editId="4B4DF3CF">
+              <wp:anchor distT="0" distB="0" distL="114300" distR="114300" simplePos="0" relativeHeight="251667456" behindDoc="0" locked="0" layoutInCell="1" allowOverlap="1" wp14:anchorId="3C2718B1" wp14:editId="446CFAC2">
                 <wp:simplePos x="0" y="0"/>
                 <wp:positionH relativeFrom="column">
-                  <wp:posOffset>-59267</wp:posOffset>
+                  <wp:posOffset>-63795</wp:posOffset>
                 </wp:positionH>
                 <wp:positionV relativeFrom="paragraph">
-                  <wp:posOffset>154093</wp:posOffset>
+                  <wp:posOffset>154704</wp:posOffset>
                 </wp:positionV>
-                <wp:extent cx="6251575" cy="2142067"/>
-                <wp:effectExtent l="0" t="0" r="9525" b="17145"/>
+                <wp:extent cx="6251575" cy="2509283"/>
+                <wp:effectExtent l="0" t="0" r="9525" b="18415"/>
                 <wp:wrapNone/>
                 <wp:docPr id="5" name="Text Box 5"/>
                 <wp:cNvGraphicFramePr/>
@@ -1657,7 +1622,7 @@
                       <wps:spPr>
                         <a:xfrm>
                           <a:off x="0" y="0"/>
-                          <a:ext cx="6251575" cy="2142067"/>
+                          <a:ext cx="6251575" cy="2509283"/>
                         </a:xfrm>
                         <a:prstGeom prst="rect">
                           <a:avLst/>
@@ -1747,68 +1712,276 @@
                           <w:p>
                             <w:pPr>
                               <w:rPr>
-                                <w:rFonts w:ascii="Courier" w:hAnsi="Courier" w:cs="Courier"/>
-                                <w:color w:val="0000FF"/>
+                                <w:rFonts w:ascii="Menlo" w:hAnsi="Menlo" w:cs="Menlo"/>
                                 <w:sz w:val="20"/>
                                 <w:szCs w:val="20"/>
                               </w:rPr>
                             </w:pPr>
+                            <w:r>
+                              <w:rPr>
+                                <w:rFonts w:ascii="Menlo" w:hAnsi="Menlo" w:cs="Menlo"/>
+                                <w:color w:val="008013"/>
+                                <w:sz w:val="20"/>
+                                <w:szCs w:val="20"/>
+                              </w:rPr>
+                              <w:t>%% Rotate Function</w:t>
+                            </w:r>
                           </w:p>
                           <w:p>
                             <w:pPr>
                               <w:rPr>
-                                <w:rFonts w:ascii="Courier" w:hAnsi="Courier" w:cs="Courier"/>
-                                <w:color w:val="0000FF"/>
+                                <w:rFonts w:ascii="Menlo" w:hAnsi="Menlo" w:cs="Menlo"/>
                                 <w:sz w:val="20"/>
                                 <w:szCs w:val="20"/>
                               </w:rPr>
                             </w:pPr>
+                            <w:r>
+                              <w:rPr>
+                                <w:rFonts w:ascii="Menlo" w:hAnsi="Menlo" w:cs="Menlo"/>
+                                <w:color w:val="0E00FF"/>
+                                <w:sz w:val="20"/>
+                                <w:szCs w:val="20"/>
+                              </w:rPr>
+                              <w:t xml:space="preserve">function </w:t>
+                            </w:r>
+                            <w:r>
+                              <w:rPr>
+                                <w:rFonts w:ascii="Menlo" w:hAnsi="Menlo" w:cs="Menlo"/>
+                                <w:sz w:val="20"/>
+                                <w:szCs w:val="20"/>
+                              </w:rPr>
+                              <w:t xml:space="preserve">[ </w:t>
+                            </w:r>
+                            <w:proofErr w:type="gramStart"/>
+                            <w:r>
+                              <w:rPr>
+                                <w:rFonts w:ascii="Menlo" w:hAnsi="Menlo" w:cs="Menlo"/>
+                                <w:sz w:val="20"/>
+                                <w:szCs w:val="20"/>
+                              </w:rPr>
+                              <w:t>T ]</w:t>
+                            </w:r>
+                            <w:proofErr w:type="gramEnd"/>
+                            <w:r>
+                              <w:rPr>
+                                <w:rFonts w:ascii="Menlo" w:hAnsi="Menlo" w:cs="Menlo"/>
+                                <w:sz w:val="20"/>
+                                <w:szCs w:val="20"/>
+                              </w:rPr>
+                              <w:t xml:space="preserve"> = rotate(</w:t>
+                            </w:r>
+                            <w:proofErr w:type="spellStart"/>
+                            <w:r>
+                              <w:rPr>
+                                <w:rFonts w:ascii="Menlo" w:hAnsi="Menlo" w:cs="Menlo"/>
+                                <w:sz w:val="20"/>
+                                <w:szCs w:val="20"/>
+                              </w:rPr>
+                              <w:t>angle_in_deg</w:t>
+                            </w:r>
+                            <w:proofErr w:type="spellEnd"/>
+                            <w:r>
+                              <w:rPr>
+                                <w:rFonts w:ascii="Menlo" w:hAnsi="Menlo" w:cs="Menlo"/>
+                                <w:sz w:val="20"/>
+                                <w:szCs w:val="20"/>
+                              </w:rPr>
+                              <w:t>)</w:t>
+                            </w:r>
                           </w:p>
                           <w:p>
                             <w:pPr>
-                              <w:rPr>
-                                <w:rFonts w:ascii="Courier" w:hAnsi="Courier" w:cs="Courier"/>
-                                <w:color w:val="0000FF"/>
+                              <w:ind w:left="480"/>
+                              <w:rPr>
+                                <w:rFonts w:ascii="Menlo" w:hAnsi="Menlo" w:cs="Menlo"/>
                                 <w:sz w:val="20"/>
                                 <w:szCs w:val="20"/>
                               </w:rPr>
                             </w:pPr>
+                            <w:r>
+                              <w:rPr>
+                                <w:rFonts w:ascii="Menlo" w:hAnsi="Menlo" w:cs="Menlo"/>
+                                <w:sz w:val="20"/>
+                                <w:szCs w:val="20"/>
+                              </w:rPr>
+                              <w:t>T = [</w:t>
+                            </w:r>
+                            <w:proofErr w:type="spellStart"/>
+                            <w:r>
+                              <w:rPr>
+                                <w:rFonts w:ascii="Menlo" w:hAnsi="Menlo" w:cs="Menlo"/>
+                                <w:sz w:val="20"/>
+                                <w:szCs w:val="20"/>
+                              </w:rPr>
+                              <w:t>dcos</w:t>
+                            </w:r>
+                            <w:proofErr w:type="spellEnd"/>
+                            <w:r>
+                              <w:rPr>
+                                <w:rFonts w:ascii="Menlo" w:hAnsi="Menlo" w:cs="Menlo"/>
+                                <w:sz w:val="20"/>
+                                <w:szCs w:val="20"/>
+                              </w:rPr>
+                              <w:t>(</w:t>
+                            </w:r>
+                            <w:proofErr w:type="spellStart"/>
+                            <w:r>
+                              <w:rPr>
+                                <w:rFonts w:ascii="Menlo" w:hAnsi="Menlo" w:cs="Menlo"/>
+                                <w:sz w:val="20"/>
+                                <w:szCs w:val="20"/>
+                              </w:rPr>
+                              <w:t>angle_in_deg</w:t>
+                            </w:r>
+                            <w:proofErr w:type="spellEnd"/>
+                            <w:r>
+                              <w:rPr>
+                                <w:rFonts w:ascii="Menlo" w:hAnsi="Menlo" w:cs="Menlo"/>
+                                <w:sz w:val="20"/>
+                                <w:szCs w:val="20"/>
+                              </w:rPr>
+                              <w:t>), -</w:t>
+                            </w:r>
+                            <w:proofErr w:type="spellStart"/>
+                            <w:r>
+                              <w:rPr>
+                                <w:rFonts w:ascii="Menlo" w:hAnsi="Menlo" w:cs="Menlo"/>
+                                <w:sz w:val="20"/>
+                                <w:szCs w:val="20"/>
+                              </w:rPr>
+                              <w:t>dsin</w:t>
+                            </w:r>
+                            <w:proofErr w:type="spellEnd"/>
+                            <w:r>
+                              <w:rPr>
+                                <w:rFonts w:ascii="Menlo" w:hAnsi="Menlo" w:cs="Menlo"/>
+                                <w:sz w:val="20"/>
+                                <w:szCs w:val="20"/>
+                              </w:rPr>
+                              <w:t>(</w:t>
+                            </w:r>
+                            <w:proofErr w:type="spellStart"/>
+                            <w:r>
+                              <w:rPr>
+                                <w:rFonts w:ascii="Menlo" w:hAnsi="Menlo" w:cs="Menlo"/>
+                                <w:sz w:val="20"/>
+                                <w:szCs w:val="20"/>
+                              </w:rPr>
+                              <w:t>angle_in_deg</w:t>
+                            </w:r>
+                            <w:proofErr w:type="spellEnd"/>
+                            <w:r>
+                              <w:rPr>
+                                <w:rFonts w:ascii="Menlo" w:hAnsi="Menlo" w:cs="Menlo"/>
+                                <w:sz w:val="20"/>
+                                <w:szCs w:val="20"/>
+                              </w:rPr>
+                              <w:t xml:space="preserve">), 0; </w:t>
+                            </w:r>
+                            <w:proofErr w:type="spellStart"/>
+                            <w:r>
+                              <w:rPr>
+                                <w:rFonts w:ascii="Menlo" w:hAnsi="Menlo" w:cs="Menlo"/>
+                                <w:sz w:val="20"/>
+                                <w:szCs w:val="20"/>
+                              </w:rPr>
+                              <w:t>dsin</w:t>
+                            </w:r>
+                            <w:proofErr w:type="spellEnd"/>
+                            <w:r>
+                              <w:rPr>
+                                <w:rFonts w:ascii="Menlo" w:hAnsi="Menlo" w:cs="Menlo"/>
+                                <w:sz w:val="20"/>
+                                <w:szCs w:val="20"/>
+                              </w:rPr>
+                              <w:t>(</w:t>
+                            </w:r>
+                            <w:proofErr w:type="spellStart"/>
+                            <w:r>
+                              <w:rPr>
+                                <w:rFonts w:ascii="Menlo" w:hAnsi="Menlo" w:cs="Menlo"/>
+                                <w:sz w:val="20"/>
+                                <w:szCs w:val="20"/>
+                              </w:rPr>
+                              <w:t>angle_in_deg</w:t>
+                            </w:r>
+                            <w:proofErr w:type="spellEnd"/>
+                            <w:r>
+                              <w:rPr>
+                                <w:rFonts w:ascii="Menlo" w:hAnsi="Menlo" w:cs="Menlo"/>
+                                <w:sz w:val="20"/>
+                                <w:szCs w:val="20"/>
+                              </w:rPr>
+                              <w:t xml:space="preserve">), </w:t>
+                            </w:r>
+                            <w:proofErr w:type="spellStart"/>
+                            <w:r>
+                              <w:rPr>
+                                <w:rFonts w:ascii="Menlo" w:hAnsi="Menlo" w:cs="Menlo"/>
+                                <w:sz w:val="20"/>
+                                <w:szCs w:val="20"/>
+                              </w:rPr>
+                              <w:t>dcos</w:t>
+                            </w:r>
+                            <w:proofErr w:type="spellEnd"/>
+                            <w:r>
+                              <w:rPr>
+                                <w:rFonts w:ascii="Menlo" w:hAnsi="Menlo" w:cs="Menlo"/>
+                                <w:sz w:val="20"/>
+                                <w:szCs w:val="20"/>
+                              </w:rPr>
+                              <w:t>(</w:t>
+                            </w:r>
+                            <w:proofErr w:type="spellStart"/>
+                            <w:r>
+                              <w:rPr>
+                                <w:rFonts w:ascii="Menlo" w:hAnsi="Menlo" w:cs="Menlo"/>
+                                <w:sz w:val="20"/>
+                                <w:szCs w:val="20"/>
+                              </w:rPr>
+                              <w:t>angle_in_deg</w:t>
+                            </w:r>
+                            <w:proofErr w:type="spellEnd"/>
+                            <w:r>
+                              <w:rPr>
+                                <w:rFonts w:ascii="Menlo" w:hAnsi="Menlo" w:cs="Menlo"/>
+                                <w:sz w:val="20"/>
+                                <w:szCs w:val="20"/>
+                              </w:rPr>
+                              <w:t>), 0; 0,0,1];</w:t>
+                            </w:r>
                           </w:p>
                           <w:p>
                             <w:pPr>
                               <w:rPr>
-                                <w:rFonts w:ascii="Courier" w:hAnsi="Courier" w:cs="Courier"/>
-                                <w:color w:val="0000FF"/>
+                                <w:rFonts w:ascii="Menlo" w:hAnsi="Menlo" w:cs="Menlo"/>
                                 <w:sz w:val="20"/>
                                 <w:szCs w:val="20"/>
                               </w:rPr>
                             </w:pPr>
+                            <w:r>
+                              <w:rPr>
+                                <w:rFonts w:ascii="Menlo" w:hAnsi="Menlo" w:cs="Menlo"/>
+                                <w:color w:val="0E00FF"/>
+                                <w:sz w:val="20"/>
+                                <w:szCs w:val="20"/>
+                              </w:rPr>
+                              <w:t>E</w:t>
+                            </w:r>
+                            <w:r>
+                              <w:rPr>
+                                <w:rFonts w:ascii="Menlo" w:hAnsi="Menlo" w:cs="Menlo"/>
+                                <w:color w:val="0E00FF"/>
+                                <w:sz w:val="20"/>
+                                <w:szCs w:val="20"/>
+                              </w:rPr>
+                              <w:t>nd</w:t>
+                            </w:r>
                           </w:p>
                           <w:p>
                             <w:pPr>
                               <w:rPr>
-                                <w:rFonts w:ascii="Courier" w:hAnsi="Courier" w:cs="Courier"/>
-                                <w:color w:val="0000FF"/>
-                                <w:sz w:val="20"/>
-                                <w:szCs w:val="20"/>
-                              </w:rPr>
-                            </w:pPr>
-                          </w:p>
-                          <w:p>
-                            <w:pPr>
-                              <w:rPr>
-                                <w:rFonts w:ascii="Courier" w:hAnsi="Courier" w:cs="Courier"/>
-                                <w:color w:val="0000FF"/>
-                                <w:sz w:val="20"/>
-                                <w:szCs w:val="20"/>
-                              </w:rPr>
-                            </w:pPr>
-                          </w:p>
-                          <w:p>
-                            <w:pPr>
-                              <w:rPr>
-                                <w:rFonts w:ascii="Courier" w:hAnsi="Courier" w:cs="Courier"/>
-                                <w:color w:val="0000FF"/>
+                                <w:rFonts w:ascii="Menlo" w:hAnsi="Menlo" w:cs="Menlo"/>
                                 <w:sz w:val="20"/>
                                 <w:szCs w:val="20"/>
                               </w:rPr>
@@ -1961,13 +2134,46 @@
                                 <w:rStyle w:val="CODE0"/>
                               </w:rPr>
                             </w:pPr>
-                            <w:r>
+                          </w:p>
+                          <w:p>
+                            <w:pPr>
                               <w:rPr>
                                 <w:rStyle w:val="CODE0"/>
-                              </w:rPr>
-                              <w:tab/>
+                                <w:b/>
+                                <w:bCs/>
+                                <w:color w:val="FF0000"/>
+                              </w:rPr>
+                            </w:pPr>
+                            <w:r>
+                              <w:rPr>
+                                <w:rStyle w:val="CODE0"/>
+                                <w:b/>
+                                <w:bCs/>
+                                <w:color w:val="FF0000"/>
+                              </w:rPr>
+                              <w:t>z = [6.8205;28.1865]</w:t>
                             </w:r>
                           </w:p>
+                          <w:p>
+                            <w:pPr>
+                              <w:rPr>
+                                <w:rStyle w:val="CODE0"/>
+                                <w:b/>
+                                <w:bCs/>
+                                <w:color w:val="FF0000"/>
+                              </w:rPr>
+                            </w:pPr>
+                            <w:r>
+                              <w:rPr>
+                                <w:rStyle w:val="CODE0"/>
+                                <w:b/>
+                                <w:bCs/>
+                                <w:color w:val="FF0000"/>
+                              </w:rPr>
+                              <w:t>n = 29</w:t>
+                            </w:r>
+                          </w:p>
+                          <w:p/>
                         </w:txbxContent>
                       </wps:txbx>
                       <wps:bodyPr rot="0" spcFirstLastPara="0" vertOverflow="overflow" horzOverflow="overflow" vert="horz" wrap="square" lIns="91440" tIns="45720" rIns="91440" bIns="45720" numCol="1" spcCol="0" rtlCol="0" fromWordArt="0" anchor="t" anchorCtr="0" forceAA="0" compatLnSpc="1">
@@ -1987,7 +2193,7 @@
           </mc:Choice>
           <mc:Fallback>
             <w:pict>
-              <v:shape w14:anchorId="3C2718B1" id="Text Box 5" o:spid="_x0000_s1027" type="#_x0000_t202" style="position:absolute;margin-left:-4.65pt;margin-top:12.15pt;width:492.25pt;height:168.65pt;z-index:251667456;visibility:visible;mso-wrap-style:square;mso-height-percent:0;mso-wrap-distance-left:9pt;mso-wrap-distance-top:0;mso-wrap-distance-right:9pt;mso-wrap-distance-bottom:0;mso-position-horizontal:absolute;mso-position-horizontal-relative:text;mso-position-vertical:absolute;mso-position-vertical-relative:text;mso-height-percent:0;mso-height-relative:margin;v-text-anchor:top" o:gfxdata="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" filled="f" strokecolor="#243f60 [1604]">
+              <v:shape w14:anchorId="3C2718B1" id="Text Box 5" o:spid="_x0000_s1027" type="#_x0000_t202" style="position:absolute;margin-left:-5pt;margin-top:12.2pt;width:492.25pt;height:197.6pt;z-index:251667456;visibility:visible;mso-wrap-style:square;mso-height-percent:0;mso-wrap-distance-left:9pt;mso-wrap-distance-top:0;mso-wrap-distance-right:9pt;mso-wrap-distance-bottom:0;mso-position-horizontal:absolute;mso-position-horizontal-relative:text;mso-position-vertical:absolute;mso-position-vertical-relative:text;mso-height-percent:0;mso-height-relative:margin;v-text-anchor:top" o:gfxdata="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" filled="f" strokecolor="#243f60 [1604]">
                 <v:textbox>
                   <w:txbxContent>
                     <w:p>
@@ -2049,68 +2255,276 @@
                     <w:p>
                       <w:pPr>
                         <w:rPr>
-                          <w:rFonts w:ascii="Courier" w:hAnsi="Courier" w:cs="Courier"/>
-                          <w:color w:val="0000FF"/>
+                          <w:rFonts w:ascii="Menlo" w:hAnsi="Menlo" w:cs="Menlo"/>
                           <w:sz w:val="20"/>
                           <w:szCs w:val="20"/>
                         </w:rPr>
                       </w:pPr>
+                      <w:r>
+                        <w:rPr>
+                          <w:rFonts w:ascii="Menlo" w:hAnsi="Menlo" w:cs="Menlo"/>
+                          <w:color w:val="008013"/>
+                          <w:sz w:val="20"/>
+                          <w:szCs w:val="20"/>
+                        </w:rPr>
+                        <w:t>%% Rotate Function</w:t>
+                      </w:r>
                     </w:p>
                     <w:p>
                       <w:pPr>
                         <w:rPr>
-                          <w:rFonts w:ascii="Courier" w:hAnsi="Courier" w:cs="Courier"/>
-                          <w:color w:val="0000FF"/>
+                          <w:rFonts w:ascii="Menlo" w:hAnsi="Menlo" w:cs="Menlo"/>
                           <w:sz w:val="20"/>
                           <w:szCs w:val="20"/>
                         </w:rPr>
                       </w:pPr>
+                      <w:r>
+                        <w:rPr>
+                          <w:rFonts w:ascii="Menlo" w:hAnsi="Menlo" w:cs="Menlo"/>
+                          <w:color w:val="0E00FF"/>
+                          <w:sz w:val="20"/>
+                          <w:szCs w:val="20"/>
+                        </w:rPr>
+                        <w:t xml:space="preserve">function </w:t>
+                      </w:r>
+                      <w:r>
+                        <w:rPr>
+                          <w:rFonts w:ascii="Menlo" w:hAnsi="Menlo" w:cs="Menlo"/>
+                          <w:sz w:val="20"/>
+                          <w:szCs w:val="20"/>
+                        </w:rPr>
+                        <w:t xml:space="preserve">[ </w:t>
+                      </w:r>
+                      <w:proofErr w:type="gramStart"/>
+                      <w:r>
+                        <w:rPr>
+                          <w:rFonts w:ascii="Menlo" w:hAnsi="Menlo" w:cs="Menlo"/>
+                          <w:sz w:val="20"/>
+                          <w:szCs w:val="20"/>
+                        </w:rPr>
+                        <w:t>T ]</w:t>
+                      </w:r>
+                      <w:proofErr w:type="gramEnd"/>
+                      <w:r>
+                        <w:rPr>
+                          <w:rFonts w:ascii="Menlo" w:hAnsi="Menlo" w:cs="Menlo"/>
+                          <w:sz w:val="20"/>
+                          <w:szCs w:val="20"/>
+                        </w:rPr>
+                        <w:t xml:space="preserve"> = rotate(</w:t>
+                      </w:r>
+                      <w:proofErr w:type="spellStart"/>
+                      <w:r>
+                        <w:rPr>
+                          <w:rFonts w:ascii="Menlo" w:hAnsi="Menlo" w:cs="Menlo"/>
+                          <w:sz w:val="20"/>
+                          <w:szCs w:val="20"/>
+                        </w:rPr>
+                        <w:t>angle_in_deg</w:t>
+                      </w:r>
+                      <w:proofErr w:type="spellEnd"/>
+                      <w:r>
+                        <w:rPr>
+                          <w:rFonts w:ascii="Menlo" w:hAnsi="Menlo" w:cs="Menlo"/>
+                          <w:sz w:val="20"/>
+                          <w:szCs w:val="20"/>
+                        </w:rPr>
+                        <w:t>)</w:t>
+                      </w:r>
                     </w:p>
                     <w:p>
                       <w:pPr>
-                        <w:rPr>
-                          <w:rFonts w:ascii="Courier" w:hAnsi="Courier" w:cs="Courier"/>
-                          <w:color w:val="0000FF"/>
+                        <w:ind w:left="480"/>
+                        <w:rPr>
+                          <w:rFonts w:ascii="Menlo" w:hAnsi="Menlo" w:cs="Menlo"/>
                           <w:sz w:val="20"/>
                           <w:szCs w:val="20"/>
                         </w:rPr>
                       </w:pPr>
+                      <w:r>
+                        <w:rPr>
+                          <w:rFonts w:ascii="Menlo" w:hAnsi="Menlo" w:cs="Menlo"/>
+                          <w:sz w:val="20"/>
+                          <w:szCs w:val="20"/>
+                        </w:rPr>
+                        <w:t>T = [</w:t>
+                      </w:r>
+                      <w:proofErr w:type="spellStart"/>
+                      <w:r>
+                        <w:rPr>
+                          <w:rFonts w:ascii="Menlo" w:hAnsi="Menlo" w:cs="Menlo"/>
+                          <w:sz w:val="20"/>
+                          <w:szCs w:val="20"/>
+                        </w:rPr>
+                        <w:t>dcos</w:t>
+                      </w:r>
+                      <w:proofErr w:type="spellEnd"/>
+                      <w:r>
+                        <w:rPr>
+                          <w:rFonts w:ascii="Menlo" w:hAnsi="Menlo" w:cs="Menlo"/>
+                          <w:sz w:val="20"/>
+                          <w:szCs w:val="20"/>
+                        </w:rPr>
+                        <w:t>(</w:t>
+                      </w:r>
+                      <w:proofErr w:type="spellStart"/>
+                      <w:r>
+                        <w:rPr>
+                          <w:rFonts w:ascii="Menlo" w:hAnsi="Menlo" w:cs="Menlo"/>
+                          <w:sz w:val="20"/>
+                          <w:szCs w:val="20"/>
+                        </w:rPr>
+                        <w:t>angle_in_deg</w:t>
+                      </w:r>
+                      <w:proofErr w:type="spellEnd"/>
+                      <w:r>
+                        <w:rPr>
+                          <w:rFonts w:ascii="Menlo" w:hAnsi="Menlo" w:cs="Menlo"/>
+                          <w:sz w:val="20"/>
+                          <w:szCs w:val="20"/>
+                        </w:rPr>
+                        <w:t>), -</w:t>
+                      </w:r>
+                      <w:proofErr w:type="spellStart"/>
+                      <w:r>
+                        <w:rPr>
+                          <w:rFonts w:ascii="Menlo" w:hAnsi="Menlo" w:cs="Menlo"/>
+                          <w:sz w:val="20"/>
+                          <w:szCs w:val="20"/>
+                        </w:rPr>
+                        <w:t>dsin</w:t>
+                      </w:r>
+                      <w:proofErr w:type="spellEnd"/>
+                      <w:r>
+                        <w:rPr>
+                          <w:rFonts w:ascii="Menlo" w:hAnsi="Menlo" w:cs="Menlo"/>
+                          <w:sz w:val="20"/>
+                          <w:szCs w:val="20"/>
+                        </w:rPr>
+                        <w:t>(</w:t>
+                      </w:r>
+                      <w:proofErr w:type="spellStart"/>
+                      <w:r>
+                        <w:rPr>
+                          <w:rFonts w:ascii="Menlo" w:hAnsi="Menlo" w:cs="Menlo"/>
+                          <w:sz w:val="20"/>
+                          <w:szCs w:val="20"/>
+                        </w:rPr>
+                        <w:t>angle_in_deg</w:t>
+                      </w:r>
+                      <w:proofErr w:type="spellEnd"/>
+                      <w:r>
+                        <w:rPr>
+                          <w:rFonts w:ascii="Menlo" w:hAnsi="Menlo" w:cs="Menlo"/>
+                          <w:sz w:val="20"/>
+                          <w:szCs w:val="20"/>
+                        </w:rPr>
+                        <w:t xml:space="preserve">), 0; </w:t>
+                      </w:r>
+                      <w:proofErr w:type="spellStart"/>
+                      <w:r>
+                        <w:rPr>
+                          <w:rFonts w:ascii="Menlo" w:hAnsi="Menlo" w:cs="Menlo"/>
+                          <w:sz w:val="20"/>
+                          <w:szCs w:val="20"/>
+                        </w:rPr>
+                        <w:t>dsin</w:t>
+                      </w:r>
+                      <w:proofErr w:type="spellEnd"/>
+                      <w:r>
+                        <w:rPr>
+                          <w:rFonts w:ascii="Menlo" w:hAnsi="Menlo" w:cs="Menlo"/>
+                          <w:sz w:val="20"/>
+                          <w:szCs w:val="20"/>
+                        </w:rPr>
+                        <w:t>(</w:t>
+                      </w:r>
+                      <w:proofErr w:type="spellStart"/>
+                      <w:r>
+                        <w:rPr>
+                          <w:rFonts w:ascii="Menlo" w:hAnsi="Menlo" w:cs="Menlo"/>
+                          <w:sz w:val="20"/>
+                          <w:szCs w:val="20"/>
+                        </w:rPr>
+                        <w:t>angle_in_deg</w:t>
+                      </w:r>
+                      <w:proofErr w:type="spellEnd"/>
+                      <w:r>
+                        <w:rPr>
+                          <w:rFonts w:ascii="Menlo" w:hAnsi="Menlo" w:cs="Menlo"/>
+                          <w:sz w:val="20"/>
+                          <w:szCs w:val="20"/>
+                        </w:rPr>
+                        <w:t xml:space="preserve">), </w:t>
+                      </w:r>
+                      <w:proofErr w:type="spellStart"/>
+                      <w:r>
+                        <w:rPr>
+                          <w:rFonts w:ascii="Menlo" w:hAnsi="Menlo" w:cs="Menlo"/>
+                          <w:sz w:val="20"/>
+                          <w:szCs w:val="20"/>
+                        </w:rPr>
+                        <w:t>dcos</w:t>
+                      </w:r>
+                      <w:proofErr w:type="spellEnd"/>
+                      <w:r>
+                        <w:rPr>
+                          <w:rFonts w:ascii="Menlo" w:hAnsi="Menlo" w:cs="Menlo"/>
+                          <w:sz w:val="20"/>
+                          <w:szCs w:val="20"/>
+                        </w:rPr>
+                        <w:t>(</w:t>
+                      </w:r>
+                      <w:proofErr w:type="spellStart"/>
+                      <w:r>
+                        <w:rPr>
+                          <w:rFonts w:ascii="Menlo" w:hAnsi="Menlo" w:cs="Menlo"/>
+                          <w:sz w:val="20"/>
+                          <w:szCs w:val="20"/>
+                        </w:rPr>
+                        <w:t>angle_in_deg</w:t>
+                      </w:r>
+                      <w:proofErr w:type="spellEnd"/>
+                      <w:r>
+                        <w:rPr>
+                          <w:rFonts w:ascii="Menlo" w:hAnsi="Menlo" w:cs="Menlo"/>
+                          <w:sz w:val="20"/>
+                          <w:szCs w:val="20"/>
+                        </w:rPr>
+                        <w:t>), 0; 0,0,1];</w:t>
+                      </w:r>
                     </w:p>
                     <w:p>
                       <w:pPr>
                         <w:rPr>
-                          <w:rFonts w:ascii="Courier" w:hAnsi="Courier" w:cs="Courier"/>
-                          <w:color w:val="0000FF"/>
+                          <w:rFonts w:ascii="Menlo" w:hAnsi="Menlo" w:cs="Menlo"/>
                           <w:sz w:val="20"/>
                           <w:szCs w:val="20"/>
                         </w:rPr>
                       </w:pPr>
+                      <w:r>
+                        <w:rPr>
+                          <w:rFonts w:ascii="Menlo" w:hAnsi="Menlo" w:cs="Menlo"/>
+                          <w:color w:val="0E00FF"/>
+                          <w:sz w:val="20"/>
+                          <w:szCs w:val="20"/>
+                        </w:rPr>
+                        <w:t>E</w:t>
+                      </w:r>
+                      <w:r>
+                        <w:rPr>
+                          <w:rFonts w:ascii="Menlo" w:hAnsi="Menlo" w:cs="Menlo"/>
+                          <w:color w:val="0E00FF"/>
+                          <w:sz w:val="20"/>
+                          <w:szCs w:val="20"/>
+                        </w:rPr>
+                        <w:t>nd</w:t>
+                      </w:r>
                     </w:p>
                     <w:p>
                       <w:pPr>
                         <w:rPr>
-                          <w:rFonts w:ascii="Courier" w:hAnsi="Courier" w:cs="Courier"/>
-                          <w:color w:val="0000FF"/>
-                          <w:sz w:val="20"/>
-                          <w:szCs w:val="20"/>
-                        </w:rPr>
-                      </w:pPr>
-                    </w:p>
-                    <w:p>
-                      <w:pPr>
-                        <w:rPr>
-                          <w:rFonts w:ascii="Courier" w:hAnsi="Courier" w:cs="Courier"/>
-                          <w:color w:val="0000FF"/>
-                          <w:sz w:val="20"/>
-                          <w:szCs w:val="20"/>
-                        </w:rPr>
-                      </w:pPr>
-                    </w:p>
-                    <w:p>
-                      <w:pPr>
-                        <w:rPr>
-                          <w:rFonts w:ascii="Courier" w:hAnsi="Courier" w:cs="Courier"/>
-                          <w:color w:val="0000FF"/>
+                          <w:rFonts w:ascii="Menlo" w:hAnsi="Menlo" w:cs="Menlo"/>
                           <w:sz w:val="20"/>
                           <w:szCs w:val="20"/>
                         </w:rPr>
@@ -2263,13 +2677,46 @@
                           <w:rStyle w:val="CODE0"/>
                         </w:rPr>
                       </w:pPr>
-                      <w:r>
+                    </w:p>
+                    <w:p>
+                      <w:pPr>
                         <w:rPr>
                           <w:rStyle w:val="CODE0"/>
-                        </w:rPr>
-                        <w:tab/>
+                          <w:b/>
+                          <w:bCs/>
+                          <w:color w:val="FF0000"/>
+                        </w:rPr>
+                      </w:pPr>
+                      <w:r>
+                        <w:rPr>
+                          <w:rStyle w:val="CODE0"/>
+                          <w:b/>
+                          <w:bCs/>
+                          <w:color w:val="FF0000"/>
+                        </w:rPr>
+                        <w:t>z = [6.8205;28.1865]</w:t>
                       </w:r>
                     </w:p>
+                    <w:p>
+                      <w:pPr>
+                        <w:rPr>
+                          <w:rStyle w:val="CODE0"/>
+                          <w:b/>
+                          <w:bCs/>
+                          <w:color w:val="FF0000"/>
+                        </w:rPr>
+                      </w:pPr>
+                      <w:r>
+                        <w:rPr>
+                          <w:rStyle w:val="CODE0"/>
+                          <w:b/>
+                          <w:bCs/>
+                          <w:color w:val="FF0000"/>
+                        </w:rPr>
+                        <w:t>n = 29</w:t>
+                      </w:r>
+                    </w:p>
+                    <w:p/>
                   </w:txbxContent>
                 </v:textbox>
               </v:shape>
@@ -2467,25 +2914,57 @@
           <w:b/>
         </w:rPr>
       </w:pPr>
-    </w:p>
-    <w:p>
-      <w:pPr>
-        <w:widowControl w:val="0"/>
-        <w:autoSpaceDE w:val="0"/>
-        <w:autoSpaceDN w:val="0"/>
-        <w:adjustRightInd w:val="0"/>
+      <w:r>
         <w:rPr>
           <w:rFonts w:ascii="¯E'68ˇøÂ'91Â'1" w:hAnsi="¯E'68ˇøÂ'91Â'1" w:cs="¯E'68ˇøÂ'91Â'1"/>
           <w:b/>
-        </w:rPr>
-      </w:pPr>
-    </w:p>
-    <w:p>
-      <w:pPr>
-        <w:widowControl w:val="0"/>
-        <w:autoSpaceDE w:val="0"/>
-        <w:autoSpaceDN w:val="0"/>
-        <w:adjustRightInd w:val="0"/>
+          <w:noProof/>
+        </w:rPr>
+        <w:drawing>
+          <wp:inline distT="0" distB="0" distL="0" distR="0" wp14:anchorId="541FFC8B" wp14:editId="3F7C7F93">
+            <wp:extent cx="5560828" cy="4821168"/>
+            <wp:effectExtent l="0" t="0" r="1905" b="5080"/>
+            <wp:docPr id="3" name="Picture 3" descr="Chart&#10;&#10;Description automatically generated"/>
+            <wp:cNvGraphicFramePr>
+              <a:graphicFrameLocks xmlns:a="http://schemas.openxmlformats.org/drawingml/2006/main" noChangeAspect="1"/>
+            </wp:cNvGraphicFramePr>
+            <a:graphic xmlns:a="http://schemas.openxmlformats.org/drawingml/2006/main">
+              <a:graphicData uri="http://schemas.openxmlformats.org/drawingml/2006/picture">
+                <pic:pic xmlns:pic="http://schemas.openxmlformats.org/drawingml/2006/picture">
+                  <pic:nvPicPr>
+                    <pic:cNvPr id="3" name="Picture 3" descr="Chart&#10;&#10;Description automatically generated"/>
+                    <pic:cNvPicPr/>
+                  </pic:nvPicPr>
+                  <pic:blipFill>
+                    <a:blip r:embed="rId9">
+                      <a:extLst>
+                        <a:ext uri="{28A0092B-C50C-407E-A947-70E740481C1C}">
+                          <a14:useLocalDpi xmlns:a14="http://schemas.microsoft.com/office/drawing/2010/main" val="0"/>
+                        </a:ext>
+                      </a:extLst>
+                    </a:blip>
+                    <a:stretch>
+                      <a:fillRect/>
+                    </a:stretch>
+                  </pic:blipFill>
+                  <pic:spPr>
+                    <a:xfrm>
+                      <a:off x="0" y="0"/>
+                      <a:ext cx="5577935" cy="4836000"/>
+                    </a:xfrm>
+                    <a:prstGeom prst="rect">
+                      <a:avLst/>
+                    </a:prstGeom>
+                  </pic:spPr>
+                </pic:pic>
+              </a:graphicData>
+            </a:graphic>
+          </wp:inline>
+        </w:drawing>
+      </w:r>
+    </w:p>
+    <w:p>
+      <w:pPr>
         <w:rPr>
           <w:rFonts w:ascii="¯E'68ˇøÂ'91Â'1" w:hAnsi="¯E'68ˇøÂ'91Â'1" w:cs="¯E'68ˇøÂ'91Â'1"/>
           <w:b/>
@@ -2494,91 +2973,17 @@
     </w:p>
     <w:p>
       <w:pPr>
-        <w:widowControl w:val="0"/>
-        <w:autoSpaceDE w:val="0"/>
-        <w:autoSpaceDN w:val="0"/>
-        <w:adjustRightInd w:val="0"/>
         <w:rPr>
           <w:rFonts w:ascii="¯E'68ˇøÂ'91Â'1" w:hAnsi="¯E'68ˇøÂ'91Â'1" w:cs="¯E'68ˇøÂ'91Â'1"/>
           <w:b/>
         </w:rPr>
       </w:pPr>
-    </w:p>
-    <w:p>
-      <w:pPr>
-        <w:widowControl w:val="0"/>
-        <w:autoSpaceDE w:val="0"/>
-        <w:autoSpaceDN w:val="0"/>
-        <w:adjustRightInd w:val="0"/>
+      <w:r>
         <w:rPr>
           <w:rFonts w:ascii="¯E'68ˇøÂ'91Â'1" w:hAnsi="¯E'68ˇøÂ'91Â'1" w:cs="¯E'68ˇøÂ'91Â'1"/>
           <w:b/>
         </w:rPr>
-      </w:pPr>
-    </w:p>
-    <w:p>
-      <w:pPr>
-        <w:widowControl w:val="0"/>
-        <w:autoSpaceDE w:val="0"/>
-        <w:autoSpaceDN w:val="0"/>
-        <w:adjustRightInd w:val="0"/>
-        <w:rPr>
-          <w:rFonts w:ascii="¯E'68ˇøÂ'91Â'1" w:hAnsi="¯E'68ˇøÂ'91Â'1" w:cs="¯E'68ˇøÂ'91Â'1"/>
-          <w:b/>
-        </w:rPr>
-      </w:pPr>
-    </w:p>
-    <w:p>
-      <w:pPr>
-        <w:widowControl w:val="0"/>
-        <w:autoSpaceDE w:val="0"/>
-        <w:autoSpaceDN w:val="0"/>
-        <w:adjustRightInd w:val="0"/>
-        <w:rPr>
-          <w:rFonts w:ascii="¯E'68ˇøÂ'91Â'1" w:hAnsi="¯E'68ˇøÂ'91Â'1" w:cs="¯E'68ˇøÂ'91Â'1"/>
-          <w:b/>
-        </w:rPr>
-      </w:pPr>
-    </w:p>
-    <w:p>
-      <w:pPr>
-        <w:rPr>
-          <w:rFonts w:ascii="¯E'68ˇøÂ'91Â'1" w:hAnsi="¯E'68ˇøÂ'91Â'1" w:cs="¯E'68ˇøÂ'91Â'1"/>
-          <w:b/>
-        </w:rPr>
-      </w:pPr>
-      <w:r>
-        <w:rPr>
-          <w:rFonts w:ascii="¯E'68ˇøÂ'91Â'1" w:hAnsi="¯E'68ˇøÂ'91Â'1" w:cs="¯E'68ˇøÂ'91Â'1"/>
-          <w:b/>
-        </w:rPr>
-        <w:br w:type="page"/>
-      </w:r>
-    </w:p>
-    <w:p>
-      <w:pPr>
-        <w:widowControl w:val="0"/>
-        <w:autoSpaceDE w:val="0"/>
-        <w:autoSpaceDN w:val="0"/>
-        <w:adjustRightInd w:val="0"/>
-        <w:rPr>
-          <w:rFonts w:ascii="¯E'68ˇøÂ'91Â'1" w:hAnsi="¯E'68ˇøÂ'91Â'1" w:cs="¯E'68ˇøÂ'91Â'1"/>
-          <w:b/>
-        </w:rPr>
-      </w:pPr>
-    </w:p>
-    <w:p>
-      <w:pPr>
-        <w:rPr>
-          <w:rFonts w:ascii="¯E'68ˇøÂ'91Â'1" w:hAnsi="¯E'68ˇøÂ'91Â'1" w:cs="¯E'68ˇøÂ'91Â'1"/>
-          <w:b/>
-        </w:rPr>
-      </w:pPr>
-      <w:r>
-        <w:rPr>
-          <w:rFonts w:ascii="¯E'68ˇøÂ'91Â'1" w:hAnsi="¯E'68ˇøÂ'91Â'1" w:cs="¯E'68ˇøÂ'91Â'1"/>
-          <w:b/>
-        </w:rPr>
+        <w:lastRenderedPageBreak/>
         <w:t xml:space="preserve">Question </w:t>
       </w:r>
       <w:r>
@@ -2618,15 +3023,15 @@
         <mc:AlternateContent>
           <mc:Choice Requires="wps">
             <w:drawing>
-              <wp:anchor distT="0" distB="0" distL="114300" distR="114300" simplePos="0" relativeHeight="251669504" behindDoc="0" locked="0" layoutInCell="1" allowOverlap="1" wp14:anchorId="3172AB7F" wp14:editId="2FE850B7">
+              <wp:anchor distT="0" distB="0" distL="114300" distR="114300" simplePos="0" relativeHeight="251669504" behindDoc="0" locked="0" layoutInCell="1" allowOverlap="1" wp14:anchorId="3172AB7F" wp14:editId="24E90FAC">
                 <wp:simplePos x="0" y="0"/>
                 <wp:positionH relativeFrom="column">
                   <wp:posOffset>0</wp:posOffset>
                 </wp:positionH>
                 <wp:positionV relativeFrom="paragraph">
-                  <wp:posOffset>175538</wp:posOffset>
+                  <wp:posOffset>170830</wp:posOffset>
                 </wp:positionV>
-                <wp:extent cx="6400800" cy="3264635"/>
+                <wp:extent cx="6400800" cy="3572539"/>
                 <wp:effectExtent l="0" t="0" r="0" b="0"/>
                 <wp:wrapNone/>
                 <wp:docPr id="85" name="Text Box 85"/>
@@ -2638,7 +3043,7 @@
                       <wps:spPr>
                         <a:xfrm>
                           <a:off x="0" y="0"/>
-                          <a:ext cx="6400800" cy="3264635"/>
+                          <a:ext cx="6400800" cy="3572539"/>
                         </a:xfrm>
                         <a:prstGeom prst="rect">
                           <a:avLst/>
@@ -2781,17 +3186,54 @@
                           </w:p>
                           <w:p>
                             <w:pPr>
-                              <w:autoSpaceDE w:val="0"/>
-                              <w:autoSpaceDN w:val="0"/>
-                              <w:adjustRightInd w:val="0"/>
-                              <w:rPr>
-                                <w:rFonts w:ascii="Courier" w:hAnsi="Courier" w:cs="Courier"/>
-                                <w:noProof/>
-                                <w:color w:val="FF0000"/>
+                              <w:rPr>
+                                <w:rFonts w:ascii="Menlo" w:hAnsi="Menlo" w:cs="Menlo"/>
                                 <w:sz w:val="20"/>
                                 <w:szCs w:val="20"/>
                               </w:rPr>
                             </w:pPr>
+                            <w:r>
+                              <w:rPr>
+                                <w:rFonts w:ascii="Menlo" w:hAnsi="Menlo" w:cs="Menlo"/>
+                                <w:sz w:val="20"/>
+                                <w:szCs w:val="20"/>
+                              </w:rPr>
+                              <w:t xml:space="preserve">    delete(h1)</w:t>
+                            </w:r>
+                          </w:p>
+                          <w:p>
+                            <w:pPr>
+                              <w:rPr>
+                                <w:rFonts w:ascii="Menlo" w:hAnsi="Menlo" w:cs="Menlo"/>
+                                <w:sz w:val="20"/>
+                                <w:szCs w:val="20"/>
+                              </w:rPr>
+                            </w:pPr>
+                            <w:r>
+                              <w:rPr>
+                                <w:rFonts w:ascii="Menlo" w:hAnsi="Menlo" w:cs="Menlo"/>
+                                <w:sz w:val="20"/>
+                                <w:szCs w:val="20"/>
+                              </w:rPr>
+                              <w:t xml:space="preserve">    delete(h2)</w:t>
+                            </w:r>
+                          </w:p>
+                          <w:p>
+                            <w:pPr>
+                              <w:rPr>
+                                <w:rFonts w:ascii="Menlo" w:hAnsi="Menlo" w:cs="Menlo"/>
+                                <w:sz w:val="20"/>
+                                <w:szCs w:val="20"/>
+                              </w:rPr>
+                            </w:pPr>
+                            <w:r>
+                              <w:rPr>
+                                <w:rFonts w:ascii="Menlo" w:hAnsi="Menlo" w:cs="Menlo"/>
+                                <w:sz w:val="20"/>
+                                <w:szCs w:val="20"/>
+                              </w:rPr>
+                              <w:t xml:space="preserve">    delete(h3)</w:t>
+                            </w:r>
                           </w:p>
                           <w:p>
                             <w:pPr>
@@ -2799,13 +3241,30 @@
                               <w:autoSpaceDN w:val="0"/>
                               <w:adjustRightInd w:val="0"/>
                               <w:rPr>
+                                <w:rFonts w:ascii="Courier" w:hAnsi="Courier"/>
+                                <w:noProof/>
+                              </w:rPr>
+                            </w:pPr>
+                            <w:r>
+                              <w:rPr>
                                 <w:rFonts w:ascii="Courier" w:hAnsi="Courier" w:cs="Courier"/>
                                 <w:noProof/>
-                                <w:color w:val="FF0000"/>
-                                <w:sz w:val="20"/>
-                                <w:szCs w:val="20"/>
-                              </w:rPr>
-                            </w:pPr>
+                                <w:color w:val="000000"/>
+                                <w:sz w:val="20"/>
+                                <w:szCs w:val="20"/>
+                              </w:rPr>
+                              <w:t xml:space="preserve">    </w:t>
+                            </w:r>
+                            <w:r>
+                              <w:rPr>
+                                <w:rFonts w:ascii="Courier" w:hAnsi="Courier" w:cs="Courier"/>
+                                <w:noProof/>
+                                <w:color w:val="228B22"/>
+                                <w:sz w:val="20"/>
+                                <w:szCs w:val="20"/>
+                              </w:rPr>
+                              <w:t>% rotate each blade by delta</w:t>
+                            </w:r>
                           </w:p>
                           <w:p>
                             <w:pPr>
@@ -2813,19 +3272,103 @@
                               <w:autoSpaceDN w:val="0"/>
                               <w:adjustRightInd w:val="0"/>
                               <w:rPr>
-                                <w:rFonts w:ascii="Courier" w:hAnsi="Courier"/>
-                                <w:noProof/>
-                              </w:rPr>
-                            </w:pPr>
-                            <w:r>
-                              <w:rPr>
                                 <w:rFonts w:ascii="Courier" w:hAnsi="Courier" w:cs="Courier"/>
                                 <w:noProof/>
-                                <w:color w:val="000000"/>
-                                <w:sz w:val="20"/>
-                                <w:szCs w:val="20"/>
-                              </w:rPr>
-                              <w:t xml:space="preserve">   </w:t>
+                                <w:color w:val="FF0000"/>
+                                <w:sz w:val="20"/>
+                                <w:szCs w:val="20"/>
+                              </w:rPr>
+                            </w:pPr>
+                            <w:r>
+                              <w:rPr>
+                                <w:rFonts w:ascii="Courier" w:hAnsi="Courier" w:cs="Courier"/>
+                                <w:noProof/>
+                                <w:color w:val="FF0000"/>
+                                <w:sz w:val="20"/>
+                                <w:szCs w:val="20"/>
+                              </w:rPr>
+                              <w:t xml:space="preserve">    % </w:t>
+                            </w:r>
+                            <w:r>
+                              <w:rPr>
+                                <w:rFonts w:ascii="Courier" w:hAnsi="Courier" w:cs="Courier"/>
+                                <w:noProof/>
+                                <w:color w:val="FF0000"/>
+                                <w:sz w:val="20"/>
+                                <w:szCs w:val="20"/>
+                              </w:rPr>
+                              <w:t>redefine</w:t>
+                            </w:r>
+                            <w:r>
+                              <w:rPr>
+                                <w:rFonts w:ascii="Courier" w:hAnsi="Courier" w:cs="Courier"/>
+                                <w:noProof/>
+                                <w:color w:val="FF0000"/>
+                                <w:sz w:val="20"/>
+                                <w:szCs w:val="20"/>
+                              </w:rPr>
+                              <w:t xml:space="preserve">  </w:t>
+                            </w:r>
+                            <w:r>
+                              <w:rPr>
+                                <w:rFonts w:ascii="Courier" w:hAnsi="Courier" w:cs="Courier"/>
+                                <w:noProof/>
+                                <w:color w:val="FF0000"/>
+                                <w:sz w:val="20"/>
+                                <w:szCs w:val="20"/>
+                              </w:rPr>
+                              <w:t xml:space="preserve">blade1, blade2 and blade3 here – rotate each by delta </w:t>
+                            </w:r>
+                          </w:p>
+                          <w:p>
+                            <w:pPr>
+                              <w:rPr>
+                                <w:rFonts w:ascii="Menlo" w:hAnsi="Menlo" w:cs="Menlo"/>
+                                <w:sz w:val="20"/>
+                                <w:szCs w:val="20"/>
+                              </w:rPr>
+                            </w:pPr>
+                            <w:r>
+                              <w:rPr>
+                                <w:rFonts w:ascii="Menlo" w:hAnsi="Menlo" w:cs="Menlo"/>
+                                <w:sz w:val="20"/>
+                                <w:szCs w:val="20"/>
+                              </w:rPr>
+                              <w:t xml:space="preserve">    blade1 = rotate(delta)*blade1;</w:t>
+                            </w:r>
+                          </w:p>
+                          <w:p>
+                            <w:pPr>
+                              <w:rPr>
+                                <w:rFonts w:ascii="Menlo" w:hAnsi="Menlo" w:cs="Menlo"/>
+                                <w:sz w:val="20"/>
+                                <w:szCs w:val="20"/>
+                              </w:rPr>
+                            </w:pPr>
+                            <w:r>
+                              <w:rPr>
+                                <w:rFonts w:ascii="Menlo" w:hAnsi="Menlo" w:cs="Menlo"/>
+                                <w:sz w:val="20"/>
+                                <w:szCs w:val="20"/>
+                              </w:rPr>
+                              <w:t xml:space="preserve">    blade2 = rotate(delta)*blade2;</w:t>
+                            </w:r>
+                          </w:p>
+                          <w:p>
+                            <w:pPr>
+                              <w:rPr>
+                                <w:rFonts w:ascii="Menlo" w:hAnsi="Menlo" w:cs="Menlo"/>
+                                <w:sz w:val="20"/>
+                                <w:szCs w:val="20"/>
+                              </w:rPr>
+                            </w:pPr>
+                            <w:r>
+                              <w:rPr>
+                                <w:rFonts w:ascii="Menlo" w:hAnsi="Menlo" w:cs="Menlo"/>
+                                <w:sz w:val="20"/>
+                                <w:szCs w:val="20"/>
+                              </w:rPr>
+                              <w:t xml:space="preserve">    blade3 = rotate(delta)*blade3;</w:t>
                             </w:r>
                           </w:p>
                           <w:p>
@@ -2856,184 +3399,232 @@
                                 <w:sz w:val="20"/>
                                 <w:szCs w:val="20"/>
                               </w:rPr>
-                              <w:t>% rotate each blade by delta</w:t>
+                              <w:t>% draw all three blades using fill. Use the handles h1, h2 and h3 as before</w:t>
                             </w:r>
                           </w:p>
                           <w:p>
                             <w:pPr>
-                              <w:autoSpaceDE w:val="0"/>
-                              <w:autoSpaceDN w:val="0"/>
-                              <w:adjustRightInd w:val="0"/>
-                              <w:rPr>
-                                <w:rFonts w:ascii="Courier" w:hAnsi="Courier" w:cs="Courier"/>
-                                <w:noProof/>
-                                <w:color w:val="FF0000"/>
+                              <w:rPr>
+                                <w:rFonts w:ascii="Menlo" w:hAnsi="Menlo" w:cs="Menlo"/>
                                 <w:sz w:val="20"/>
                                 <w:szCs w:val="20"/>
                               </w:rPr>
                             </w:pPr>
                             <w:r>
                               <w:rPr>
-                                <w:rFonts w:ascii="Courier" w:hAnsi="Courier" w:cs="Courier"/>
-                                <w:noProof/>
-                                <w:color w:val="FF0000"/>
-                                <w:sz w:val="20"/>
-                                <w:szCs w:val="20"/>
-                              </w:rPr>
-                              <w:t xml:space="preserve">    % </w:t>
-                            </w:r>
-                            <w:r>
-                              <w:rPr>
-                                <w:rFonts w:ascii="Courier" w:hAnsi="Courier" w:cs="Courier"/>
-                                <w:noProof/>
-                                <w:color w:val="FF0000"/>
-                                <w:sz w:val="20"/>
-                                <w:szCs w:val="20"/>
-                              </w:rPr>
-                              <w:t>redefine</w:t>
-                            </w:r>
-                            <w:r>
-                              <w:rPr>
-                                <w:rFonts w:ascii="Courier" w:hAnsi="Courier" w:cs="Courier"/>
-                                <w:noProof/>
-                                <w:color w:val="FF0000"/>
-                                <w:sz w:val="20"/>
-                                <w:szCs w:val="20"/>
-                              </w:rPr>
-                              <w:t xml:space="preserve">  </w:t>
-                            </w:r>
-                            <w:r>
-                              <w:rPr>
-                                <w:rFonts w:ascii="Courier" w:hAnsi="Courier" w:cs="Courier"/>
-                                <w:noProof/>
-                                <w:color w:val="FF0000"/>
-                                <w:sz w:val="20"/>
-                                <w:szCs w:val="20"/>
-                              </w:rPr>
-                              <w:t xml:space="preserve">blade1, blade2 and blade3 here – rotate each by delta </w:t>
+                                <w:rFonts w:ascii="Menlo" w:hAnsi="Menlo" w:cs="Menlo"/>
+                                <w:sz w:val="20"/>
+                                <w:szCs w:val="20"/>
+                              </w:rPr>
+                              <w:t xml:space="preserve">    x = blade1(1, :); y = blade1(2, :);</w:t>
                             </w:r>
                           </w:p>
                           <w:p>
                             <w:pPr>
-                              <w:autoSpaceDE w:val="0"/>
-                              <w:autoSpaceDN w:val="0"/>
-                              <w:adjustRightInd w:val="0"/>
-                              <w:rPr>
-                                <w:rFonts w:ascii="Courier" w:hAnsi="Courier" w:cs="Courier"/>
-                                <w:noProof/>
-                                <w:color w:val="FF0000"/>
+                              <w:rPr>
+                                <w:rFonts w:ascii="Menlo" w:hAnsi="Menlo" w:cs="Menlo"/>
                                 <w:sz w:val="20"/>
                                 <w:szCs w:val="20"/>
                               </w:rPr>
                             </w:pPr>
+                            <w:r>
+                              <w:rPr>
+                                <w:rFonts w:ascii="Menlo" w:hAnsi="Menlo" w:cs="Menlo"/>
+                                <w:sz w:val="20"/>
+                                <w:szCs w:val="20"/>
+                              </w:rPr>
+                              <w:t xml:space="preserve">    h1 = </w:t>
+                            </w:r>
+                            <w:proofErr w:type="gramStart"/>
+                            <w:r>
+                              <w:rPr>
+                                <w:rFonts w:ascii="Menlo" w:hAnsi="Menlo" w:cs="Menlo"/>
+                                <w:sz w:val="20"/>
+                                <w:szCs w:val="20"/>
+                              </w:rPr>
+                              <w:t>fill(</w:t>
+                            </w:r>
+                            <w:proofErr w:type="gramEnd"/>
+                            <w:r>
+                              <w:rPr>
+                                <w:rFonts w:ascii="Menlo" w:hAnsi="Menlo" w:cs="Menlo"/>
+                                <w:sz w:val="20"/>
+                                <w:szCs w:val="20"/>
+                              </w:rPr>
+                              <w:t xml:space="preserve">x, y, </w:t>
+                            </w:r>
+                            <w:r>
+                              <w:rPr>
+                                <w:rFonts w:ascii="Menlo" w:hAnsi="Menlo" w:cs="Menlo"/>
+                                <w:color w:val="A709F5"/>
+                                <w:sz w:val="20"/>
+                                <w:szCs w:val="20"/>
+                              </w:rPr>
+                              <w:t>"blue"</w:t>
+                            </w:r>
+                            <w:r>
+                              <w:rPr>
+                                <w:rFonts w:ascii="Menlo" w:hAnsi="Menlo" w:cs="Menlo"/>
+                                <w:sz w:val="20"/>
+                                <w:szCs w:val="20"/>
+                              </w:rPr>
+                              <w:t>);</w:t>
+                            </w:r>
                           </w:p>
                           <w:p>
                             <w:pPr>
-                              <w:autoSpaceDE w:val="0"/>
-                              <w:autoSpaceDN w:val="0"/>
-                              <w:adjustRightInd w:val="0"/>
-                              <w:rPr>
-                                <w:rFonts w:ascii="Courier" w:hAnsi="Courier" w:cs="Courier"/>
-                                <w:noProof/>
-                                <w:color w:val="FF0000"/>
+                              <w:rPr>
+                                <w:rFonts w:ascii="Menlo" w:hAnsi="Menlo" w:cs="Menlo"/>
                                 <w:sz w:val="20"/>
                                 <w:szCs w:val="20"/>
                               </w:rPr>
                             </w:pPr>
+                            <w:r>
+                              <w:rPr>
+                                <w:rFonts w:ascii="Menlo" w:hAnsi="Menlo" w:cs="Menlo"/>
+                                <w:sz w:val="20"/>
+                                <w:szCs w:val="20"/>
+                              </w:rPr>
+                              <w:t xml:space="preserve">    x = blade2(1, :); y = blade2(2, :);</w:t>
+                            </w:r>
                           </w:p>
                           <w:p>
                             <w:pPr>
-                              <w:autoSpaceDE w:val="0"/>
-                              <w:autoSpaceDN w:val="0"/>
-                              <w:adjustRightInd w:val="0"/>
-                              <w:rPr>
-                                <w:rFonts w:ascii="Courier" w:hAnsi="Courier"/>
-                                <w:noProof/>
+                              <w:rPr>
+                                <w:rFonts w:ascii="Menlo" w:hAnsi="Menlo" w:cs="Menlo"/>
+                                <w:sz w:val="20"/>
+                                <w:szCs w:val="20"/>
                               </w:rPr>
                             </w:pPr>
                             <w:r>
                               <w:rPr>
-                                <w:rFonts w:ascii="Courier" w:hAnsi="Courier" w:cs="Courier"/>
-                                <w:noProof/>
-                                <w:color w:val="000000"/>
-                                <w:sz w:val="20"/>
-                                <w:szCs w:val="20"/>
-                              </w:rPr>
-                              <w:t xml:space="preserve">    </w:t>
+                                <w:rFonts w:ascii="Menlo" w:hAnsi="Menlo" w:cs="Menlo"/>
+                                <w:sz w:val="20"/>
+                                <w:szCs w:val="20"/>
+                              </w:rPr>
+                              <w:t xml:space="preserve">    h2 = </w:t>
+                            </w:r>
+                            <w:proofErr w:type="gramStart"/>
+                            <w:r>
+                              <w:rPr>
+                                <w:rFonts w:ascii="Menlo" w:hAnsi="Menlo" w:cs="Menlo"/>
+                                <w:sz w:val="20"/>
+                                <w:szCs w:val="20"/>
+                              </w:rPr>
+                              <w:t>fill(</w:t>
+                            </w:r>
+                            <w:proofErr w:type="gramEnd"/>
+                            <w:r>
+                              <w:rPr>
+                                <w:rFonts w:ascii="Menlo" w:hAnsi="Menlo" w:cs="Menlo"/>
+                                <w:sz w:val="20"/>
+                                <w:szCs w:val="20"/>
+                              </w:rPr>
+                              <w:t xml:space="preserve">x, y, </w:t>
+                            </w:r>
+                            <w:r>
+                              <w:rPr>
+                                <w:rFonts w:ascii="Menlo" w:hAnsi="Menlo" w:cs="Menlo"/>
+                                <w:color w:val="A709F5"/>
+                                <w:sz w:val="20"/>
+                                <w:szCs w:val="20"/>
+                              </w:rPr>
+                              <w:t>"blue"</w:t>
+                            </w:r>
+                            <w:r>
+                              <w:rPr>
+                                <w:rFonts w:ascii="Menlo" w:hAnsi="Menlo" w:cs="Menlo"/>
+                                <w:sz w:val="20"/>
+                                <w:szCs w:val="20"/>
+                              </w:rPr>
+                              <w:t>);</w:t>
                             </w:r>
                           </w:p>
                           <w:p>
                             <w:pPr>
-                              <w:autoSpaceDE w:val="0"/>
-                              <w:autoSpaceDN w:val="0"/>
-                              <w:adjustRightInd w:val="0"/>
-                              <w:rPr>
-                                <w:rFonts w:ascii="Courier" w:hAnsi="Courier"/>
-                                <w:noProof/>
+                              <w:rPr>
+                                <w:rFonts w:ascii="Menlo" w:hAnsi="Menlo" w:cs="Menlo"/>
+                                <w:sz w:val="20"/>
+                                <w:szCs w:val="20"/>
                               </w:rPr>
                             </w:pPr>
                             <w:r>
                               <w:rPr>
-                                <w:rFonts w:ascii="Courier" w:hAnsi="Courier" w:cs="Courier"/>
-                                <w:noProof/>
-                                <w:color w:val="000000"/>
-                                <w:sz w:val="20"/>
-                                <w:szCs w:val="20"/>
-                              </w:rPr>
-                              <w:t xml:space="preserve">    </w:t>
-                            </w:r>
-                            <w:r>
-                              <w:rPr>
-                                <w:rFonts w:ascii="Courier" w:hAnsi="Courier" w:cs="Courier"/>
-                                <w:noProof/>
-                                <w:color w:val="228B22"/>
-                                <w:sz w:val="20"/>
-                                <w:szCs w:val="20"/>
-                              </w:rPr>
-                              <w:t>% draw all three blades using fill. Use the handles h1, h2 and h3 as before</w:t>
+                                <w:rFonts w:ascii="Menlo" w:hAnsi="Menlo" w:cs="Menlo"/>
+                                <w:sz w:val="20"/>
+                                <w:szCs w:val="20"/>
+                              </w:rPr>
+                              <w:t xml:space="preserve">    x = blade3(1, :); y = blade3(2, :);</w:t>
                             </w:r>
                           </w:p>
                           <w:p>
                             <w:pPr>
-                              <w:autoSpaceDE w:val="0"/>
-                              <w:autoSpaceDN w:val="0"/>
-                              <w:adjustRightInd w:val="0"/>
-                              <w:rPr>
-                                <w:rFonts w:ascii="Courier" w:hAnsi="Courier" w:cs="Courier"/>
-                                <w:noProof/>
-                                <w:color w:val="000000"/>
+                              <w:rPr>
+                                <w:rFonts w:ascii="Menlo" w:hAnsi="Menlo" w:cs="Menlo"/>
                                 <w:sz w:val="20"/>
                                 <w:szCs w:val="20"/>
                               </w:rPr>
                             </w:pPr>
+                            <w:r>
+                              <w:rPr>
+                                <w:rFonts w:ascii="Menlo" w:hAnsi="Menlo" w:cs="Menlo"/>
+                                <w:sz w:val="20"/>
+                                <w:szCs w:val="20"/>
+                              </w:rPr>
+                              <w:t xml:space="preserve">    C = rand(size(x))</w:t>
+                            </w:r>
+                            <w:r>
+                              <w:rPr>
+                                <w:rFonts w:ascii="Menlo" w:hAnsi="Menlo" w:cs="Menlo"/>
+                                <w:sz w:val="20"/>
+                                <w:szCs w:val="20"/>
+                              </w:rPr>
+                              <w:t xml:space="preserve">; </w:t>
+                            </w:r>
+                            <w:r>
+                              <w:rPr>
+                                <w:rFonts w:ascii="Menlo" w:hAnsi="Menlo" w:cs="Menlo"/>
+                                <w:color w:val="008013"/>
+                                <w:sz w:val="20"/>
+                                <w:szCs w:val="20"/>
+                              </w:rPr>
+                              <w:t>% For fun, color third blade bilinear interpolation</w:t>
+                            </w:r>
                           </w:p>
                           <w:p>
                             <w:pPr>
-                              <w:autoSpaceDE w:val="0"/>
-                              <w:autoSpaceDN w:val="0"/>
-                              <w:adjustRightInd w:val="0"/>
-                              <w:rPr>
-                                <w:rFonts w:ascii="Courier" w:hAnsi="Courier" w:cs="Courier"/>
-                                <w:noProof/>
-                                <w:color w:val="000000"/>
+                              <w:rPr>
+                                <w:rFonts w:ascii="Menlo" w:hAnsi="Menlo" w:cs="Menlo"/>
                                 <w:sz w:val="20"/>
                                 <w:szCs w:val="20"/>
                               </w:rPr>
                             </w:pPr>
-                          </w:p>
-                          <w:p>
-                            <w:pPr>
-                              <w:autoSpaceDE w:val="0"/>
-                              <w:autoSpaceDN w:val="0"/>
-                              <w:adjustRightInd w:val="0"/>
-                              <w:rPr>
-                                <w:rFonts w:ascii="Courier" w:hAnsi="Courier" w:cs="Courier"/>
-                                <w:noProof/>
-                                <w:color w:val="000000"/>
-                                <w:sz w:val="20"/>
-                                <w:szCs w:val="20"/>
-                              </w:rPr>
-                            </w:pPr>
+                            <w:r>
+                              <w:rPr>
+                                <w:rFonts w:ascii="Menlo" w:hAnsi="Menlo" w:cs="Menlo"/>
+                                <w:sz w:val="20"/>
+                                <w:szCs w:val="20"/>
+                              </w:rPr>
+                              <w:t xml:space="preserve">    h3 = </w:t>
+                            </w:r>
+                            <w:proofErr w:type="gramStart"/>
+                            <w:r>
+                              <w:rPr>
+                                <w:rFonts w:ascii="Menlo" w:hAnsi="Menlo" w:cs="Menlo"/>
+                                <w:sz w:val="20"/>
+                                <w:szCs w:val="20"/>
+                              </w:rPr>
+                              <w:t>fill(</w:t>
+                            </w:r>
+                            <w:proofErr w:type="gramEnd"/>
+                            <w:r>
+                              <w:rPr>
+                                <w:rFonts w:ascii="Menlo" w:hAnsi="Menlo" w:cs="Menlo"/>
+                                <w:sz w:val="20"/>
+                                <w:szCs w:val="20"/>
+                              </w:rPr>
+                              <w:t>x, y, C);</w:t>
+                            </w:r>
                           </w:p>
                           <w:p>
                             <w:pPr>
@@ -3171,7 +3762,7 @@
           </mc:Choice>
           <mc:Fallback>
             <w:pict>
-              <v:shape w14:anchorId="3172AB7F" id="Text Box 85" o:spid="_x0000_s1028" type="#_x0000_t202" style="position:absolute;margin-left:0;margin-top:13.8pt;width:7in;height:257.05pt;z-index:251669504;visibility:visible;mso-wrap-style:square;mso-width-percent:0;mso-height-percent:0;mso-wrap-distance-left:9pt;mso-wrap-distance-top:0;mso-wrap-distance-right:9pt;mso-wrap-distance-bottom:0;mso-position-horizontal:absolute;mso-position-horizontal-relative:text;mso-position-vertical:absolute;mso-position-vertical-relative:text;mso-width-percent:0;mso-height-percent:0;mso-width-relative:margin;mso-height-relative:margin;v-text-anchor:top" o:gfxdata="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" fillcolor="#00b0f0" stroked="f">
+              <v:shape w14:anchorId="3172AB7F" id="Text Box 85" o:spid="_x0000_s1028" type="#_x0000_t202" style="position:absolute;margin-left:0;margin-top:13.45pt;width:7in;height:281.3pt;z-index:251669504;visibility:visible;mso-wrap-style:square;mso-width-percent:0;mso-height-percent:0;mso-wrap-distance-left:9pt;mso-wrap-distance-top:0;mso-wrap-distance-right:9pt;mso-wrap-distance-bottom:0;mso-position-horizontal:absolute;mso-position-horizontal-relative:text;mso-position-vertical:absolute;mso-position-vertical-relative:text;mso-width-percent:0;mso-height-percent:0;mso-width-relative:margin;mso-height-relative:margin;v-text-anchor:top" o:gfxdata="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" fillcolor="#00b0f0" stroked="f">
                 <v:fill opacity="19789f"/>
                 <v:textbox>
                   <w:txbxContent>
@@ -3287,17 +3878,54 @@
                     </w:p>
                     <w:p>
                       <w:pPr>
-                        <w:autoSpaceDE w:val="0"/>
-                        <w:autoSpaceDN w:val="0"/>
-                        <w:adjustRightInd w:val="0"/>
-                        <w:rPr>
-                          <w:rFonts w:ascii="Courier" w:hAnsi="Courier" w:cs="Courier"/>
-                          <w:noProof/>
-                          <w:color w:val="FF0000"/>
+                        <w:rPr>
+                          <w:rFonts w:ascii="Menlo" w:hAnsi="Menlo" w:cs="Menlo"/>
                           <w:sz w:val="20"/>
                           <w:szCs w:val="20"/>
                         </w:rPr>
                       </w:pPr>
+                      <w:r>
+                        <w:rPr>
+                          <w:rFonts w:ascii="Menlo" w:hAnsi="Menlo" w:cs="Menlo"/>
+                          <w:sz w:val="20"/>
+                          <w:szCs w:val="20"/>
+                        </w:rPr>
+                        <w:t xml:space="preserve">    delete(h1)</w:t>
+                      </w:r>
+                    </w:p>
+                    <w:p>
+                      <w:pPr>
+                        <w:rPr>
+                          <w:rFonts w:ascii="Menlo" w:hAnsi="Menlo" w:cs="Menlo"/>
+                          <w:sz w:val="20"/>
+                          <w:szCs w:val="20"/>
+                        </w:rPr>
+                      </w:pPr>
+                      <w:r>
+                        <w:rPr>
+                          <w:rFonts w:ascii="Menlo" w:hAnsi="Menlo" w:cs="Menlo"/>
+                          <w:sz w:val="20"/>
+                          <w:szCs w:val="20"/>
+                        </w:rPr>
+                        <w:t xml:space="preserve">    delete(h2)</w:t>
+                      </w:r>
+                    </w:p>
+                    <w:p>
+                      <w:pPr>
+                        <w:rPr>
+                          <w:rFonts w:ascii="Menlo" w:hAnsi="Menlo" w:cs="Menlo"/>
+                          <w:sz w:val="20"/>
+                          <w:szCs w:val="20"/>
+                        </w:rPr>
+                      </w:pPr>
+                      <w:r>
+                        <w:rPr>
+                          <w:rFonts w:ascii="Menlo" w:hAnsi="Menlo" w:cs="Menlo"/>
+                          <w:sz w:val="20"/>
+                          <w:szCs w:val="20"/>
+                        </w:rPr>
+                        <w:t xml:space="preserve">    delete(h3)</w:t>
+                      </w:r>
                     </w:p>
                     <w:p>
                       <w:pPr>
@@ -3305,13 +3933,30 @@
                         <w:autoSpaceDN w:val="0"/>
                         <w:adjustRightInd w:val="0"/>
                         <w:rPr>
+                          <w:rFonts w:ascii="Courier" w:hAnsi="Courier"/>
+                          <w:noProof/>
+                        </w:rPr>
+                      </w:pPr>
+                      <w:r>
+                        <w:rPr>
                           <w:rFonts w:ascii="Courier" w:hAnsi="Courier" w:cs="Courier"/>
                           <w:noProof/>
-                          <w:color w:val="FF0000"/>
-                          <w:sz w:val="20"/>
-                          <w:szCs w:val="20"/>
-                        </w:rPr>
-                      </w:pPr>
+                          <w:color w:val="000000"/>
+                          <w:sz w:val="20"/>
+                          <w:szCs w:val="20"/>
+                        </w:rPr>
+                        <w:t xml:space="preserve">    </w:t>
+                      </w:r>
+                      <w:r>
+                        <w:rPr>
+                          <w:rFonts w:ascii="Courier" w:hAnsi="Courier" w:cs="Courier"/>
+                          <w:noProof/>
+                          <w:color w:val="228B22"/>
+                          <w:sz w:val="20"/>
+                          <w:szCs w:val="20"/>
+                        </w:rPr>
+                        <w:t>% rotate each blade by delta</w:t>
+                      </w:r>
                     </w:p>
                     <w:p>
                       <w:pPr>
@@ -3319,19 +3964,103 @@
                         <w:autoSpaceDN w:val="0"/>
                         <w:adjustRightInd w:val="0"/>
                         <w:rPr>
-                          <w:rFonts w:ascii="Courier" w:hAnsi="Courier"/>
-                          <w:noProof/>
-                        </w:rPr>
-                      </w:pPr>
-                      <w:r>
-                        <w:rPr>
                           <w:rFonts w:ascii="Courier" w:hAnsi="Courier" w:cs="Courier"/>
                           <w:noProof/>
-                          <w:color w:val="000000"/>
-                          <w:sz w:val="20"/>
-                          <w:szCs w:val="20"/>
-                        </w:rPr>
-                        <w:t xml:space="preserve">   </w:t>
+                          <w:color w:val="FF0000"/>
+                          <w:sz w:val="20"/>
+                          <w:szCs w:val="20"/>
+                        </w:rPr>
+                      </w:pPr>
+                      <w:r>
+                        <w:rPr>
+                          <w:rFonts w:ascii="Courier" w:hAnsi="Courier" w:cs="Courier"/>
+                          <w:noProof/>
+                          <w:color w:val="FF0000"/>
+                          <w:sz w:val="20"/>
+                          <w:szCs w:val="20"/>
+                        </w:rPr>
+                        <w:t xml:space="preserve">    % </w:t>
+                      </w:r>
+                      <w:r>
+                        <w:rPr>
+                          <w:rFonts w:ascii="Courier" w:hAnsi="Courier" w:cs="Courier"/>
+                          <w:noProof/>
+                          <w:color w:val="FF0000"/>
+                          <w:sz w:val="20"/>
+                          <w:szCs w:val="20"/>
+                        </w:rPr>
+                        <w:t>redefine</w:t>
+                      </w:r>
+                      <w:r>
+                        <w:rPr>
+                          <w:rFonts w:ascii="Courier" w:hAnsi="Courier" w:cs="Courier"/>
+                          <w:noProof/>
+                          <w:color w:val="FF0000"/>
+                          <w:sz w:val="20"/>
+                          <w:szCs w:val="20"/>
+                        </w:rPr>
+                        <w:t xml:space="preserve">  </w:t>
+                      </w:r>
+                      <w:r>
+                        <w:rPr>
+                          <w:rFonts w:ascii="Courier" w:hAnsi="Courier" w:cs="Courier"/>
+                          <w:noProof/>
+                          <w:color w:val="FF0000"/>
+                          <w:sz w:val="20"/>
+                          <w:szCs w:val="20"/>
+                        </w:rPr>
+                        <w:t xml:space="preserve">blade1, blade2 and blade3 here – rotate each by delta </w:t>
+                      </w:r>
+                    </w:p>
+                    <w:p>
+                      <w:pPr>
+                        <w:rPr>
+                          <w:rFonts w:ascii="Menlo" w:hAnsi="Menlo" w:cs="Menlo"/>
+                          <w:sz w:val="20"/>
+                          <w:szCs w:val="20"/>
+                        </w:rPr>
+                      </w:pPr>
+                      <w:r>
+                        <w:rPr>
+                          <w:rFonts w:ascii="Menlo" w:hAnsi="Menlo" w:cs="Menlo"/>
+                          <w:sz w:val="20"/>
+                          <w:szCs w:val="20"/>
+                        </w:rPr>
+                        <w:t xml:space="preserve">    blade1 = rotate(delta)*blade1;</w:t>
+                      </w:r>
+                    </w:p>
+                    <w:p>
+                      <w:pPr>
+                        <w:rPr>
+                          <w:rFonts w:ascii="Menlo" w:hAnsi="Menlo" w:cs="Menlo"/>
+                          <w:sz w:val="20"/>
+                          <w:szCs w:val="20"/>
+                        </w:rPr>
+                      </w:pPr>
+                      <w:r>
+                        <w:rPr>
+                          <w:rFonts w:ascii="Menlo" w:hAnsi="Menlo" w:cs="Menlo"/>
+                          <w:sz w:val="20"/>
+                          <w:szCs w:val="20"/>
+                        </w:rPr>
+                        <w:t xml:space="preserve">    blade2 = rotate(delta)*blade2;</w:t>
+                      </w:r>
+                    </w:p>
+                    <w:p>
+                      <w:pPr>
+                        <w:rPr>
+                          <w:rFonts w:ascii="Menlo" w:hAnsi="Menlo" w:cs="Menlo"/>
+                          <w:sz w:val="20"/>
+                          <w:szCs w:val="20"/>
+                        </w:rPr>
+                      </w:pPr>
+                      <w:r>
+                        <w:rPr>
+                          <w:rFonts w:ascii="Menlo" w:hAnsi="Menlo" w:cs="Menlo"/>
+                          <w:sz w:val="20"/>
+                          <w:szCs w:val="20"/>
+                        </w:rPr>
+                        <w:t xml:space="preserve">    blade3 = rotate(delta)*blade3;</w:t>
                       </w:r>
                     </w:p>
                     <w:p>
@@ -3362,184 +4091,232 @@
                           <w:sz w:val="20"/>
                           <w:szCs w:val="20"/>
                         </w:rPr>
-                        <w:t>% rotate each blade by delta</w:t>
+                        <w:t>% draw all three blades using fill. Use the handles h1, h2 and h3 as before</w:t>
                       </w:r>
                     </w:p>
                     <w:p>
                       <w:pPr>
-                        <w:autoSpaceDE w:val="0"/>
-                        <w:autoSpaceDN w:val="0"/>
-                        <w:adjustRightInd w:val="0"/>
-                        <w:rPr>
-                          <w:rFonts w:ascii="Courier" w:hAnsi="Courier" w:cs="Courier"/>
-                          <w:noProof/>
-                          <w:color w:val="FF0000"/>
+                        <w:rPr>
+                          <w:rFonts w:ascii="Menlo" w:hAnsi="Menlo" w:cs="Menlo"/>
                           <w:sz w:val="20"/>
                           <w:szCs w:val="20"/>
                         </w:rPr>
                       </w:pPr>
                       <w:r>
                         <w:rPr>
-                          <w:rFonts w:ascii="Courier" w:hAnsi="Courier" w:cs="Courier"/>
-                          <w:noProof/>
-                          <w:color w:val="FF0000"/>
-                          <w:sz w:val="20"/>
-                          <w:szCs w:val="20"/>
-                        </w:rPr>
-                        <w:t xml:space="preserve">    % </w:t>
-                      </w:r>
-                      <w:r>
-                        <w:rPr>
-                          <w:rFonts w:ascii="Courier" w:hAnsi="Courier" w:cs="Courier"/>
-                          <w:noProof/>
-                          <w:color w:val="FF0000"/>
-                          <w:sz w:val="20"/>
-                          <w:szCs w:val="20"/>
-                        </w:rPr>
-                        <w:t>redefine</w:t>
-                      </w:r>
-                      <w:r>
-                        <w:rPr>
-                          <w:rFonts w:ascii="Courier" w:hAnsi="Courier" w:cs="Courier"/>
-                          <w:noProof/>
-                          <w:color w:val="FF0000"/>
-                          <w:sz w:val="20"/>
-                          <w:szCs w:val="20"/>
-                        </w:rPr>
-                        <w:t xml:space="preserve">  </w:t>
-                      </w:r>
-                      <w:r>
-                        <w:rPr>
-                          <w:rFonts w:ascii="Courier" w:hAnsi="Courier" w:cs="Courier"/>
-                          <w:noProof/>
-                          <w:color w:val="FF0000"/>
-                          <w:sz w:val="20"/>
-                          <w:szCs w:val="20"/>
-                        </w:rPr>
-                        <w:t xml:space="preserve">blade1, blade2 and blade3 here – rotate each by delta </w:t>
+                          <w:rFonts w:ascii="Menlo" w:hAnsi="Menlo" w:cs="Menlo"/>
+                          <w:sz w:val="20"/>
+                          <w:szCs w:val="20"/>
+                        </w:rPr>
+                        <w:t xml:space="preserve">    x = blade1(1, :); y = blade1(2, :);</w:t>
                       </w:r>
                     </w:p>
                     <w:p>
                       <w:pPr>
-                        <w:autoSpaceDE w:val="0"/>
-                        <w:autoSpaceDN w:val="0"/>
-                        <w:adjustRightInd w:val="0"/>
-                        <w:rPr>
-                          <w:rFonts w:ascii="Courier" w:hAnsi="Courier" w:cs="Courier"/>
-                          <w:noProof/>
-                          <w:color w:val="FF0000"/>
+                        <w:rPr>
+                          <w:rFonts w:ascii="Menlo" w:hAnsi="Menlo" w:cs="Menlo"/>
                           <w:sz w:val="20"/>
                           <w:szCs w:val="20"/>
                         </w:rPr>
                       </w:pPr>
+                      <w:r>
+                        <w:rPr>
+                          <w:rFonts w:ascii="Menlo" w:hAnsi="Menlo" w:cs="Menlo"/>
+                          <w:sz w:val="20"/>
+                          <w:szCs w:val="20"/>
+                        </w:rPr>
+                        <w:t xml:space="preserve">    h1 = </w:t>
+                      </w:r>
+                      <w:proofErr w:type="gramStart"/>
+                      <w:r>
+                        <w:rPr>
+                          <w:rFonts w:ascii="Menlo" w:hAnsi="Menlo" w:cs="Menlo"/>
+                          <w:sz w:val="20"/>
+                          <w:szCs w:val="20"/>
+                        </w:rPr>
+                        <w:t>fill(</w:t>
+                      </w:r>
+                      <w:proofErr w:type="gramEnd"/>
+                      <w:r>
+                        <w:rPr>
+                          <w:rFonts w:ascii="Menlo" w:hAnsi="Menlo" w:cs="Menlo"/>
+                          <w:sz w:val="20"/>
+                          <w:szCs w:val="20"/>
+                        </w:rPr>
+                        <w:t xml:space="preserve">x, y, </w:t>
+                      </w:r>
+                      <w:r>
+                        <w:rPr>
+                          <w:rFonts w:ascii="Menlo" w:hAnsi="Menlo" w:cs="Menlo"/>
+                          <w:color w:val="A709F5"/>
+                          <w:sz w:val="20"/>
+                          <w:szCs w:val="20"/>
+                        </w:rPr>
+                        <w:t>"blue"</w:t>
+                      </w:r>
+                      <w:r>
+                        <w:rPr>
+                          <w:rFonts w:ascii="Menlo" w:hAnsi="Menlo" w:cs="Menlo"/>
+                          <w:sz w:val="20"/>
+                          <w:szCs w:val="20"/>
+                        </w:rPr>
+                        <w:t>);</w:t>
+                      </w:r>
                     </w:p>
                     <w:p>
                       <w:pPr>
-                        <w:autoSpaceDE w:val="0"/>
-                        <w:autoSpaceDN w:val="0"/>
-                        <w:adjustRightInd w:val="0"/>
-                        <w:rPr>
-                          <w:rFonts w:ascii="Courier" w:hAnsi="Courier" w:cs="Courier"/>
-                          <w:noProof/>
-                          <w:color w:val="FF0000"/>
+                        <w:rPr>
+                          <w:rFonts w:ascii="Menlo" w:hAnsi="Menlo" w:cs="Menlo"/>
                           <w:sz w:val="20"/>
                           <w:szCs w:val="20"/>
                         </w:rPr>
                       </w:pPr>
+                      <w:r>
+                        <w:rPr>
+                          <w:rFonts w:ascii="Menlo" w:hAnsi="Menlo" w:cs="Menlo"/>
+                          <w:sz w:val="20"/>
+                          <w:szCs w:val="20"/>
+                        </w:rPr>
+                        <w:t xml:space="preserve">    x = blade2(1, :); y = blade2(2, :);</w:t>
+                      </w:r>
                     </w:p>
                     <w:p>
                       <w:pPr>
-                        <w:autoSpaceDE w:val="0"/>
-                        <w:autoSpaceDN w:val="0"/>
-                        <w:adjustRightInd w:val="0"/>
-                        <w:rPr>
-                          <w:rFonts w:ascii="Courier" w:hAnsi="Courier"/>
-                          <w:noProof/>
+                        <w:rPr>
+                          <w:rFonts w:ascii="Menlo" w:hAnsi="Menlo" w:cs="Menlo"/>
+                          <w:sz w:val="20"/>
+                          <w:szCs w:val="20"/>
                         </w:rPr>
                       </w:pPr>
                       <w:r>
                         <w:rPr>
-                          <w:rFonts w:ascii="Courier" w:hAnsi="Courier" w:cs="Courier"/>
-                          <w:noProof/>
-                          <w:color w:val="000000"/>
-                          <w:sz w:val="20"/>
-                          <w:szCs w:val="20"/>
-                        </w:rPr>
-                        <w:t xml:space="preserve">    </w:t>
+                          <w:rFonts w:ascii="Menlo" w:hAnsi="Menlo" w:cs="Menlo"/>
+                          <w:sz w:val="20"/>
+                          <w:szCs w:val="20"/>
+                        </w:rPr>
+                        <w:t xml:space="preserve">    h2 = </w:t>
+                      </w:r>
+                      <w:proofErr w:type="gramStart"/>
+                      <w:r>
+                        <w:rPr>
+                          <w:rFonts w:ascii="Menlo" w:hAnsi="Menlo" w:cs="Menlo"/>
+                          <w:sz w:val="20"/>
+                          <w:szCs w:val="20"/>
+                        </w:rPr>
+                        <w:t>fill(</w:t>
+                      </w:r>
+                      <w:proofErr w:type="gramEnd"/>
+                      <w:r>
+                        <w:rPr>
+                          <w:rFonts w:ascii="Menlo" w:hAnsi="Menlo" w:cs="Menlo"/>
+                          <w:sz w:val="20"/>
+                          <w:szCs w:val="20"/>
+                        </w:rPr>
+                        <w:t xml:space="preserve">x, y, </w:t>
+                      </w:r>
+                      <w:r>
+                        <w:rPr>
+                          <w:rFonts w:ascii="Menlo" w:hAnsi="Menlo" w:cs="Menlo"/>
+                          <w:color w:val="A709F5"/>
+                          <w:sz w:val="20"/>
+                          <w:szCs w:val="20"/>
+                        </w:rPr>
+                        <w:t>"blue"</w:t>
+                      </w:r>
+                      <w:r>
+                        <w:rPr>
+                          <w:rFonts w:ascii="Menlo" w:hAnsi="Menlo" w:cs="Menlo"/>
+                          <w:sz w:val="20"/>
+                          <w:szCs w:val="20"/>
+                        </w:rPr>
+                        <w:t>);</w:t>
                       </w:r>
                     </w:p>
                     <w:p>
                       <w:pPr>
-                        <w:autoSpaceDE w:val="0"/>
-                        <w:autoSpaceDN w:val="0"/>
-                        <w:adjustRightInd w:val="0"/>
-                        <w:rPr>
-                          <w:rFonts w:ascii="Courier" w:hAnsi="Courier"/>
-                          <w:noProof/>
+                        <w:rPr>
+                          <w:rFonts w:ascii="Menlo" w:hAnsi="Menlo" w:cs="Menlo"/>
+                          <w:sz w:val="20"/>
+                          <w:szCs w:val="20"/>
                         </w:rPr>
                       </w:pPr>
                       <w:r>
                         <w:rPr>
-                          <w:rFonts w:ascii="Courier" w:hAnsi="Courier" w:cs="Courier"/>
-                          <w:noProof/>
-                          <w:color w:val="000000"/>
-                          <w:sz w:val="20"/>
-                          <w:szCs w:val="20"/>
-                        </w:rPr>
-                        <w:t xml:space="preserve">    </w:t>
-                      </w:r>
-                      <w:r>
-                        <w:rPr>
-                          <w:rFonts w:ascii="Courier" w:hAnsi="Courier" w:cs="Courier"/>
-                          <w:noProof/>
-                          <w:color w:val="228B22"/>
-                          <w:sz w:val="20"/>
-                          <w:szCs w:val="20"/>
-                        </w:rPr>
-                        <w:t>% draw all three blades using fill. Use the handles h1, h2 and h3 as before</w:t>
+                          <w:rFonts w:ascii="Menlo" w:hAnsi="Menlo" w:cs="Menlo"/>
+                          <w:sz w:val="20"/>
+                          <w:szCs w:val="20"/>
+                        </w:rPr>
+                        <w:t xml:space="preserve">    x = blade3(1, :); y = blade3(2, :);</w:t>
                       </w:r>
                     </w:p>
                     <w:p>
                       <w:pPr>
-                        <w:autoSpaceDE w:val="0"/>
-                        <w:autoSpaceDN w:val="0"/>
-                        <w:adjustRightInd w:val="0"/>
-                        <w:rPr>
-                          <w:rFonts w:ascii="Courier" w:hAnsi="Courier" w:cs="Courier"/>
-                          <w:noProof/>
-                          <w:color w:val="000000"/>
+                        <w:rPr>
+                          <w:rFonts w:ascii="Menlo" w:hAnsi="Menlo" w:cs="Menlo"/>
                           <w:sz w:val="20"/>
                           <w:szCs w:val="20"/>
                         </w:rPr>
                       </w:pPr>
+                      <w:r>
+                        <w:rPr>
+                          <w:rFonts w:ascii="Menlo" w:hAnsi="Menlo" w:cs="Menlo"/>
+                          <w:sz w:val="20"/>
+                          <w:szCs w:val="20"/>
+                        </w:rPr>
+                        <w:t xml:space="preserve">    C = rand(size(x))</w:t>
+                      </w:r>
+                      <w:r>
+                        <w:rPr>
+                          <w:rFonts w:ascii="Menlo" w:hAnsi="Menlo" w:cs="Menlo"/>
+                          <w:sz w:val="20"/>
+                          <w:szCs w:val="20"/>
+                        </w:rPr>
+                        <w:t xml:space="preserve">; </w:t>
+                      </w:r>
+                      <w:r>
+                        <w:rPr>
+                          <w:rFonts w:ascii="Menlo" w:hAnsi="Menlo" w:cs="Menlo"/>
+                          <w:color w:val="008013"/>
+                          <w:sz w:val="20"/>
+                          <w:szCs w:val="20"/>
+                        </w:rPr>
+                        <w:t>% For fun, color third blade bilinear interpolation</w:t>
+                      </w:r>
                     </w:p>
                     <w:p>
                       <w:pPr>
-                        <w:autoSpaceDE w:val="0"/>
-                        <w:autoSpaceDN w:val="0"/>
-                        <w:adjustRightInd w:val="0"/>
-                        <w:rPr>
-                          <w:rFonts w:ascii="Courier" w:hAnsi="Courier" w:cs="Courier"/>
-                          <w:noProof/>
-                          <w:color w:val="000000"/>
+                        <w:rPr>
+                          <w:rFonts w:ascii="Menlo" w:hAnsi="Menlo" w:cs="Menlo"/>
                           <w:sz w:val="20"/>
                           <w:szCs w:val="20"/>
                         </w:rPr>
                       </w:pPr>
-                    </w:p>
-                    <w:p>
-                      <w:pPr>
-                        <w:autoSpaceDE w:val="0"/>
-                        <w:autoSpaceDN w:val="0"/>
-                        <w:adjustRightInd w:val="0"/>
-                        <w:rPr>
-                          <w:rFonts w:ascii="Courier" w:hAnsi="Courier" w:cs="Courier"/>
-                          <w:noProof/>
-                          <w:color w:val="000000"/>
-                          <w:sz w:val="20"/>
-                          <w:szCs w:val="20"/>
-                        </w:rPr>
-                      </w:pPr>
+                      <w:r>
+                        <w:rPr>
+                          <w:rFonts w:ascii="Menlo" w:hAnsi="Menlo" w:cs="Menlo"/>
+                          <w:sz w:val="20"/>
+                          <w:szCs w:val="20"/>
+                        </w:rPr>
+                        <w:t xml:space="preserve">    h3 = </w:t>
+                      </w:r>
+                      <w:proofErr w:type="gramStart"/>
+                      <w:r>
+                        <w:rPr>
+                          <w:rFonts w:ascii="Menlo" w:hAnsi="Menlo" w:cs="Menlo"/>
+                          <w:sz w:val="20"/>
+                          <w:szCs w:val="20"/>
+                        </w:rPr>
+                        <w:t>fill(</w:t>
+                      </w:r>
+                      <w:proofErr w:type="gramEnd"/>
+                      <w:r>
+                        <w:rPr>
+                          <w:rFonts w:ascii="Menlo" w:hAnsi="Menlo" w:cs="Menlo"/>
+                          <w:sz w:val="20"/>
+                          <w:szCs w:val="20"/>
+                        </w:rPr>
+                        <w:t>x, y, C);</w:t>
+                      </w:r>
                     </w:p>
                     <w:p>
                       <w:pPr>
@@ -3841,12 +4618,6 @@
     </w:p>
     <w:p>
       <w:pPr>
-        <w:pStyle w:val="st"/>
-        <w:spacing w:before="0" w:after="0" w:line="240" w:lineRule="auto"/>
-      </w:pPr>
-    </w:p>
-    <w:p>
-      <w:pPr>
         <w:jc w:val="both"/>
         <w:rPr>
           <w:b/>
@@ -4073,9 +4844,9 @@
       </w:pPr>
     </w:p>
     <w:sectPr>
-      <w:headerReference w:type="default" r:id="rId8"/>
-      <w:footerReference w:type="even" r:id="rId9"/>
-      <w:footerReference w:type="default" r:id="rId10"/>
+      <w:headerReference w:type="default" r:id="rId10"/>
+      <w:footerReference w:type="even" r:id="rId11"/>
+      <w:footerReference w:type="default" r:id="rId12"/>
       <w:pgSz w:w="12240" w:h="15840"/>
       <w:pgMar w:top="1440" w:right="1440" w:bottom="1053" w:left="1440" w:header="720" w:footer="720" w:gutter="0"/>
       <w:pgNumType w:start="1"/>

</xml_diff>

<commit_message>
fixed stupid microsoft pdf formatting so answers are actually visible
</commit_message>
<xml_diff>
--- a/week6/lab6/Lab6_ColeBardin_AnswerSheet.docx
+++ b/week6/lab6/Lab6_ColeBardin_AnswerSheet.docx
@@ -1966,16 +1966,7 @@
                                 <w:sz w:val="20"/>
                                 <w:szCs w:val="20"/>
                               </w:rPr>
-                              <w:t>E</w:t>
-                            </w:r>
-                            <w:r>
-                              <w:rPr>
-                                <w:rFonts w:ascii="Menlo" w:hAnsi="Menlo" w:cs="Menlo"/>
-                                <w:color w:val="0E00FF"/>
-                                <w:sz w:val="20"/>
-                                <w:szCs w:val="20"/>
-                              </w:rPr>
-                              <w:t>nd</w:t>
+                              <w:t>End</w:t>
                             </w:r>
                           </w:p>
                           <w:p>
@@ -2085,7 +2076,9 @@
                               <w:autoSpaceDN w:val="0"/>
                               <w:adjustRightInd w:val="0"/>
                               <w:rPr>
+                                <w:rStyle w:val="CODE0"/>
                                 <w:rFonts w:ascii="Courier" w:hAnsi="Courier"/>
+                                <w:color w:val="auto"/>
                               </w:rPr>
                             </w:pPr>
                             <w:r>
@@ -2127,13 +2120,6 @@
                               </w:rPr>
                               <w:tab/>
                             </w:r>
-                          </w:p>
-                          <w:p>
-                            <w:pPr>
-                              <w:rPr>
-                                <w:rStyle w:val="CODE0"/>
-                              </w:rPr>
-                            </w:pPr>
                           </w:p>
                           <w:p>
                             <w:pPr>
@@ -2509,16 +2495,7 @@
                           <w:sz w:val="20"/>
                           <w:szCs w:val="20"/>
                         </w:rPr>
-                        <w:t>E</w:t>
-                      </w:r>
-                      <w:r>
-                        <w:rPr>
-                          <w:rFonts w:ascii="Menlo" w:hAnsi="Menlo" w:cs="Menlo"/>
-                          <w:color w:val="0E00FF"/>
-                          <w:sz w:val="20"/>
-                          <w:szCs w:val="20"/>
-                        </w:rPr>
-                        <w:t>nd</w:t>
+                        <w:t>End</w:t>
                       </w:r>
                     </w:p>
                     <w:p>
@@ -2628,7 +2605,9 @@
                         <w:autoSpaceDN w:val="0"/>
                         <w:adjustRightInd w:val="0"/>
                         <w:rPr>
+                          <w:rStyle w:val="CODE0"/>
                           <w:rFonts w:ascii="Courier" w:hAnsi="Courier"/>
+                          <w:color w:val="auto"/>
                         </w:rPr>
                       </w:pPr>
                       <w:r>
@@ -2670,13 +2649,6 @@
                         </w:rPr>
                         <w:tab/>
                       </w:r>
-                    </w:p>
-                    <w:p>
-                      <w:pPr>
-                        <w:rPr>
-                          <w:rStyle w:val="CODE0"/>
-                        </w:rPr>
-                      </w:pPr>
                     </w:p>
                     <w:p>
                       <w:pPr>
@@ -3023,7 +2995,7 @@
         <mc:AlternateContent>
           <mc:Choice Requires="wps">
             <w:drawing>
-              <wp:anchor distT="0" distB="0" distL="114300" distR="114300" simplePos="0" relativeHeight="251669504" behindDoc="0" locked="0" layoutInCell="1" allowOverlap="1" wp14:anchorId="3172AB7F" wp14:editId="24E90FAC">
+              <wp:anchor distT="0" distB="0" distL="114300" distR="114300" simplePos="0" relativeHeight="251669504" behindDoc="0" locked="0" layoutInCell="1" allowOverlap="1" wp14:anchorId="3172AB7F" wp14:editId="4BA5FDEC">
                 <wp:simplePos x="0" y="0"/>
                 <wp:positionH relativeFrom="column">
                   <wp:posOffset>0</wp:posOffset>
@@ -3031,8 +3003,8 @@
                 <wp:positionV relativeFrom="paragraph">
                   <wp:posOffset>170830</wp:posOffset>
                 </wp:positionV>
-                <wp:extent cx="6400800" cy="3572539"/>
-                <wp:effectExtent l="0" t="0" r="0" b="0"/>
+                <wp:extent cx="6400800" cy="5188688"/>
+                <wp:effectExtent l="0" t="0" r="0" b="5715"/>
                 <wp:wrapNone/>
                 <wp:docPr id="85" name="Text Box 85"/>
                 <wp:cNvGraphicFramePr/>
@@ -3043,7 +3015,7 @@
                       <wps:spPr>
                         <a:xfrm>
                           <a:off x="0" y="0"/>
-                          <a:ext cx="6400800" cy="3572539"/>
+                          <a:ext cx="6400800" cy="5188688"/>
                         </a:xfrm>
                         <a:prstGeom prst="rect">
                           <a:avLst/>
@@ -3762,7 +3734,7 @@
           </mc:Choice>
           <mc:Fallback>
             <w:pict>
-              <v:shape w14:anchorId="3172AB7F" id="Text Box 85" o:spid="_x0000_s1028" type="#_x0000_t202" style="position:absolute;margin-left:0;margin-top:13.45pt;width:7in;height:281.3pt;z-index:251669504;visibility:visible;mso-wrap-style:square;mso-width-percent:0;mso-height-percent:0;mso-wrap-distance-left:9pt;mso-wrap-distance-top:0;mso-wrap-distance-right:9pt;mso-wrap-distance-bottom:0;mso-position-horizontal:absolute;mso-position-horizontal-relative:text;mso-position-vertical:absolute;mso-position-vertical-relative:text;mso-width-percent:0;mso-height-percent:0;mso-width-relative:margin;mso-height-relative:margin;v-text-anchor:top" o:gfxdata="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" fillcolor="#00b0f0" stroked="f">
+              <v:shape w14:anchorId="3172AB7F" id="Text Box 85" o:spid="_x0000_s1028" type="#_x0000_t202" style="position:absolute;margin-left:0;margin-top:13.45pt;width:7in;height:408.55pt;z-index:251669504;visibility:visible;mso-wrap-style:square;mso-width-percent:0;mso-height-percent:0;mso-wrap-distance-left:9pt;mso-wrap-distance-top:0;mso-wrap-distance-right:9pt;mso-wrap-distance-bottom:0;mso-position-horizontal:absolute;mso-position-horizontal-relative:text;mso-position-vertical:absolute;mso-position-vertical-relative:text;mso-width-percent:0;mso-height-percent:0;mso-width-relative:margin;mso-height-relative:margin;v-text-anchor:top" o:gfxdata="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" fillcolor="#00b0f0" stroked="f">
                 <v:fill opacity="19789f"/>
                 <v:textbox>
                   <w:txbxContent>
@@ -4614,6 +4586,116 @@
       <w:pPr>
         <w:pStyle w:val="st"/>
         <w:spacing w:before="0" w:after="0" w:line="240" w:lineRule="auto"/>
+      </w:pPr>
+    </w:p>
+    <w:p>
+      <w:pPr>
+        <w:jc w:val="both"/>
+        <w:rPr>
+          <w:b/>
+          <w:color w:val="FF0000"/>
+          <w:sz w:val="20"/>
+          <w:szCs w:val="20"/>
+        </w:rPr>
+      </w:pPr>
+    </w:p>
+    <w:p>
+      <w:pPr>
+        <w:jc w:val="both"/>
+        <w:rPr>
+          <w:b/>
+          <w:color w:val="FF0000"/>
+          <w:sz w:val="20"/>
+          <w:szCs w:val="20"/>
+        </w:rPr>
+      </w:pPr>
+    </w:p>
+    <w:p>
+      <w:pPr>
+        <w:jc w:val="both"/>
+        <w:rPr>
+          <w:b/>
+          <w:color w:val="FF0000"/>
+          <w:sz w:val="20"/>
+          <w:szCs w:val="20"/>
+        </w:rPr>
+      </w:pPr>
+    </w:p>
+    <w:p>
+      <w:pPr>
+        <w:jc w:val="both"/>
+        <w:rPr>
+          <w:b/>
+          <w:color w:val="FF0000"/>
+          <w:sz w:val="20"/>
+          <w:szCs w:val="20"/>
+        </w:rPr>
+      </w:pPr>
+    </w:p>
+    <w:p>
+      <w:pPr>
+        <w:jc w:val="both"/>
+        <w:rPr>
+          <w:b/>
+          <w:color w:val="FF0000"/>
+          <w:sz w:val="20"/>
+          <w:szCs w:val="20"/>
+        </w:rPr>
+      </w:pPr>
+    </w:p>
+    <w:p>
+      <w:pPr>
+        <w:jc w:val="both"/>
+        <w:rPr>
+          <w:b/>
+          <w:color w:val="FF0000"/>
+          <w:sz w:val="20"/>
+          <w:szCs w:val="20"/>
+        </w:rPr>
+      </w:pPr>
+    </w:p>
+    <w:p>
+      <w:pPr>
+        <w:jc w:val="both"/>
+        <w:rPr>
+          <w:b/>
+          <w:color w:val="FF0000"/>
+          <w:sz w:val="20"/>
+          <w:szCs w:val="20"/>
+        </w:rPr>
+      </w:pPr>
+    </w:p>
+    <w:p>
+      <w:pPr>
+        <w:jc w:val="both"/>
+        <w:rPr>
+          <w:b/>
+          <w:color w:val="FF0000"/>
+          <w:sz w:val="20"/>
+          <w:szCs w:val="20"/>
+        </w:rPr>
+      </w:pPr>
+    </w:p>
+    <w:p>
+      <w:pPr>
+        <w:jc w:val="both"/>
+        <w:rPr>
+          <w:b/>
+          <w:color w:val="FF0000"/>
+          <w:sz w:val="20"/>
+          <w:szCs w:val="20"/>
+        </w:rPr>
+      </w:pPr>
+    </w:p>
+    <w:p>
+      <w:pPr>
+        <w:jc w:val="both"/>
+        <w:rPr>
+          <w:b/>
+          <w:color w:val="FF0000"/>
+          <w:sz w:val="20"/>
+          <w:szCs w:val="20"/>
+        </w:rPr>
       </w:pPr>
     </w:p>
     <w:p>

</xml_diff>